<commit_message>
[FEAT] Adding requirements.txt and readMe
</commit_message>
<xml_diff>
--- a/Report.docx
+++ b/Report.docx
@@ -752,23 +752,7 @@
                 <w:sz w:val="36"/>
                 <w:szCs w:val="36"/>
               </w:rPr>
-              <w:t xml:space="preserve">Nader </w:t>
-            </w:r>
-            <w:proofErr w:type="spellStart"/>
-            <w:r>
-              <w:rPr>
-                <w:sz w:val="36"/>
-                <w:szCs w:val="36"/>
-              </w:rPr>
-              <w:t>Youhanna</w:t>
-            </w:r>
-            <w:proofErr w:type="spellEnd"/>
-            <w:r>
-              <w:rPr>
-                <w:sz w:val="36"/>
-                <w:szCs w:val="36"/>
-              </w:rPr>
-              <w:t xml:space="preserve"> Khalil</w:t>
+              <w:t>Nader Youhanna Khalil</w:t>
             </w:r>
           </w:p>
         </w:tc>
@@ -836,6 +820,9 @@
         <w:t>Project Pipeline</w:t>
       </w:r>
     </w:p>
+    <w:p/>
+    <w:p/>
+    <w:p/>
     <w:p>
       <w:r>
         <w:rPr>
@@ -1386,10 +1373,7 @@
                               <w:jc w:val="center"/>
                             </w:pPr>
                             <w:r>
-                              <w:t xml:space="preserve">Data </w:t>
-                            </w:r>
-                            <w:r>
-                              <w:t>Extraction and Selection</w:t>
+                              <w:t>Data Extraction and Selection</w:t>
                             </w:r>
                           </w:p>
                         </w:txbxContent>
@@ -1427,10 +1411,7 @@
                         <w:jc w:val="center"/>
                       </w:pPr>
                       <w:r>
-                        <w:t xml:space="preserve">Data </w:t>
-                      </w:r>
-                      <w:r>
-                        <w:t>Extraction and Selection</w:t>
+                        <w:t>Data Extraction and Selection</w:t>
                       </w:r>
                     </w:p>
                   </w:txbxContent>
@@ -1502,10 +1483,7 @@
                               <w:jc w:val="center"/>
                             </w:pPr>
                             <w:r>
-                              <w:t xml:space="preserve">Data </w:t>
-                            </w:r>
-                            <w:r>
-                              <w:t>Preprocessing</w:t>
+                              <w:t>Data Preprocessing</w:t>
                             </w:r>
                           </w:p>
                         </w:txbxContent>
@@ -1543,10 +1521,7 @@
                         <w:jc w:val="center"/>
                       </w:pPr>
                       <w:r>
-                        <w:t xml:space="preserve">Data </w:t>
-                      </w:r>
-                      <w:r>
-                        <w:t>Preprocessing</w:t>
+                        <w:t>Data Preprocessing</w:t>
                       </w:r>
                     </w:p>
                   </w:txbxContent>
@@ -1715,15 +1690,7 @@
         <w:t xml:space="preserve"> work with Hand Gesture of the </w:t>
       </w:r>
       <w:r>
-        <w:t xml:space="preserve">Colombian sign language </w:t>
-      </w:r>
-      <w:proofErr w:type="gramStart"/>
-      <w:r>
-        <w:t>dataset,</w:t>
-      </w:r>
-      <w:proofErr w:type="gramEnd"/>
-      <w:r>
-        <w:t xml:space="preserve"> we consider the digit classes (from 0 to 5) for both men and women. The dataset can be downloaded from</w:t>
+        <w:t>Colombian sign language dataset, we consider the digit classes (from 0 to 5) for both men and women. The dataset can be downloaded from</w:t>
       </w:r>
       <w:r>
         <w:t xml:space="preserve"> </w:t>
@@ -1862,15 +1829,7 @@
         <w:ind w:left="1170"/>
       </w:pPr>
       <w:r>
-        <w:t xml:space="preserve">Apply SLIC algorithm to get </w:t>
-      </w:r>
-      <w:proofErr w:type="spellStart"/>
-      <w:r>
-        <w:t>superpixels</w:t>
-      </w:r>
-      <w:proofErr w:type="spellEnd"/>
-      <w:r>
-        <w:t>.</w:t>
+        <w:t>Apply SLIC algorithm to get superpixels.</w:t>
       </w:r>
     </w:p>
     <w:p>
@@ -1883,15 +1842,7 @@
         <w:ind w:left="1170"/>
       </w:pPr>
       <w:r>
-        <w:t xml:space="preserve">Calculate the color features of each </w:t>
-      </w:r>
-      <w:proofErr w:type="spellStart"/>
-      <w:r>
-        <w:t>superpixel</w:t>
-      </w:r>
-      <w:proofErr w:type="spellEnd"/>
-      <w:r>
-        <w:t>.</w:t>
+        <w:t>Calculate the color features of each superpixel.</w:t>
       </w:r>
     </w:p>
     <w:p>
@@ -1904,23 +1855,7 @@
         <w:ind w:left="1170"/>
       </w:pPr>
       <w:r>
-        <w:t xml:space="preserve">Cluster the </w:t>
-      </w:r>
-      <w:proofErr w:type="spellStart"/>
-      <w:r>
-        <w:t>superpixels</w:t>
-      </w:r>
-      <w:proofErr w:type="spellEnd"/>
-      <w:r>
-        <w:t xml:space="preserve"> based on their color, these can be done using </w:t>
-      </w:r>
-      <w:proofErr w:type="spellStart"/>
-      <w:r>
-        <w:t>Kmeans</w:t>
-      </w:r>
-      <w:proofErr w:type="spellEnd"/>
-      <w:r>
-        <w:t xml:space="preserve"> or FCM.</w:t>
+        <w:t>Cluster the superpixels based on their color, these can be done using Kmeans or FCM.</w:t>
       </w:r>
     </w:p>
     <w:p>
@@ -1933,15 +1868,7 @@
         <w:ind w:left="1170"/>
       </w:pPr>
       <w:r>
-        <w:t xml:space="preserve">Create an image with each </w:t>
-      </w:r>
-      <w:proofErr w:type="spellStart"/>
-      <w:r>
-        <w:t>superpixel</w:t>
-      </w:r>
-      <w:proofErr w:type="spellEnd"/>
-      <w:r>
-        <w:t xml:space="preserve"> labeled by its cluster.</w:t>
+        <w:t>Create an image with each superpixel labeled by its cluster.</w:t>
       </w:r>
     </w:p>
     <w:p>
@@ -2050,13 +1977,8 @@
           <w:numId w:val="52"/>
         </w:numPr>
       </w:pPr>
-      <w:proofErr w:type="spellStart"/>
-      <w:r>
-        <w:t>Retinex</w:t>
-      </w:r>
-      <w:proofErr w:type="spellEnd"/>
-      <w:r>
-        <w:t xml:space="preserve"> algorithm</w:t>
+      <w:r>
+        <w:t>Retinex algorithm</w:t>
       </w:r>
     </w:p>
     <w:p>
@@ -2570,13 +2492,8 @@
           <w:numId w:val="48"/>
         </w:numPr>
       </w:pPr>
-      <w:proofErr w:type="spellStart"/>
-      <w:r>
-        <w:t>Efds</w:t>
-      </w:r>
-      <w:proofErr w:type="spellEnd"/>
-      <w:r>
-        <w:t xml:space="preserve"> features.</w:t>
+      <w:r>
+        <w:t>Efds features.</w:t>
       </w:r>
     </w:p>
     <w:p>
@@ -2667,11 +2584,9 @@
           <w:numId w:val="50"/>
         </w:numPr>
       </w:pPr>
-      <w:proofErr w:type="spellStart"/>
       <w:r>
         <w:t>Adaboost</w:t>
       </w:r>
-      <w:proofErr w:type="spellEnd"/>
     </w:p>
     <w:p>
       <w:pPr>
@@ -2681,11 +2596,9 @@
           <w:numId w:val="50"/>
         </w:numPr>
       </w:pPr>
-      <w:proofErr w:type="spellStart"/>
       <w:r>
         <w:t>XGBoost</w:t>
       </w:r>
-      <w:proofErr w:type="spellEnd"/>
     </w:p>
     <w:p>
       <w:pPr>
@@ -2732,11 +2645,11 @@
         <w:pStyle w:val="ListParagraph"/>
         <w:numPr>
           <w:ilvl w:val="0"/>
-          <w:numId w:val="51"/>
+          <w:numId w:val="53"/>
         </w:numPr>
       </w:pPr>
       <w:r>
-        <w:t>Accuracy</w:t>
+        <w:t>Micro Average Precision</w:t>
       </w:r>
     </w:p>
     <w:p>
@@ -2744,11 +2657,11 @@
         <w:pStyle w:val="ListParagraph"/>
         <w:numPr>
           <w:ilvl w:val="0"/>
-          <w:numId w:val="51"/>
+          <w:numId w:val="53"/>
         </w:numPr>
       </w:pPr>
       <w:r>
-        <w:t>Decision</w:t>
+        <w:t>Micro Average recall</w:t>
       </w:r>
     </w:p>
     <w:p>
@@ -2756,11 +2669,11 @@
         <w:pStyle w:val="ListParagraph"/>
         <w:numPr>
           <w:ilvl w:val="0"/>
-          <w:numId w:val="51"/>
+          <w:numId w:val="53"/>
         </w:numPr>
       </w:pPr>
       <w:r>
-        <w:t>F1</w:t>
+        <w:t>Micro Average F1</w:t>
       </w:r>
     </w:p>
     <w:p>
@@ -2768,11 +2681,77 @@
         <w:pStyle w:val="ListParagraph"/>
         <w:numPr>
           <w:ilvl w:val="0"/>
-          <w:numId w:val="51"/>
+          <w:numId w:val="53"/>
         </w:numPr>
       </w:pPr>
       <w:r>
-        <w:t>Recall</w:t>
+        <w:t>Macro Average Precision</w:t>
+      </w:r>
+    </w:p>
+    <w:p>
+      <w:pPr>
+        <w:pStyle w:val="ListParagraph"/>
+        <w:numPr>
+          <w:ilvl w:val="0"/>
+          <w:numId w:val="53"/>
+        </w:numPr>
+      </w:pPr>
+      <w:r>
+        <w:t>Macro Average Recall</w:t>
+      </w:r>
+    </w:p>
+    <w:p>
+      <w:pPr>
+        <w:pStyle w:val="ListParagraph"/>
+        <w:numPr>
+          <w:ilvl w:val="0"/>
+          <w:numId w:val="53"/>
+        </w:numPr>
+      </w:pPr>
+      <w:r>
+        <w:t>Macro Average F1</w:t>
+      </w:r>
+    </w:p>
+    <w:p>
+      <w:pPr>
+        <w:pStyle w:val="ListParagraph"/>
+        <w:numPr>
+          <w:ilvl w:val="0"/>
+          <w:numId w:val="53"/>
+        </w:numPr>
+      </w:pPr>
+      <w:r>
+        <w:t>Weighted Macro Average Precision</w:t>
+      </w:r>
+    </w:p>
+    <w:p>
+      <w:pPr>
+        <w:pStyle w:val="ListParagraph"/>
+        <w:numPr>
+          <w:ilvl w:val="0"/>
+          <w:numId w:val="53"/>
+        </w:numPr>
+      </w:pPr>
+      <w:r>
+        <w:t>Weighted Macro Average Recall</w:t>
+      </w:r>
+    </w:p>
+    <w:p>
+      <w:pPr>
+        <w:pStyle w:val="ListParagraph"/>
+        <w:numPr>
+          <w:ilvl w:val="0"/>
+          <w:numId w:val="53"/>
+        </w:numPr>
+      </w:pPr>
+      <w:r>
+        <w:t>Accur</w:t>
+      </w:r>
+      <w:r>
+        <w:t>ac</w:t>
+      </w:r>
+      <w:r>
+        <w:t>y</w:t>
       </w:r>
     </w:p>
     <w:p>
@@ -2792,15 +2771,7 @@
         <w:t>Data preprocessing</w:t>
       </w:r>
       <w:r>
-        <w:t xml:space="preserve">, </w:t>
-      </w:r>
-      <w:proofErr w:type="gramStart"/>
-      <w:r>
-        <w:t>There</w:t>
-      </w:r>
-      <w:proofErr w:type="gramEnd"/>
-      <w:r>
-        <w:t xml:space="preserve"> are some techniques for shadow removal and light reflection that we did not have the time to </w:t>
+        <w:t xml:space="preserve">, There are some techniques for shadow removal and light reflection that we did not have the time to </w:t>
       </w:r>
       <w:r>
         <w:t>try</w:t>
@@ -2814,6 +2785,21 @@
     </w:p>
     <w:p>
       <w:pPr>
+        <w:widowControl w:val="0"/>
+        <w:tabs>
+          <w:tab w:val="clear" w:pos="450"/>
+        </w:tabs>
+        <w:adjustRightInd/>
+        <w:spacing w:line="240" w:lineRule="auto"/>
+        <w:ind w:left="0" w:right="0"/>
+      </w:pPr>
+      <w:r>
+        <w:br w:type="page"/>
+      </w:r>
+    </w:p>
+    <w:p/>
+    <w:p>
+      <w:pPr>
         <w:pStyle w:val="Heading1"/>
       </w:pPr>
       <w:r>
@@ -2821,6 +2807,2132 @@
       </w:r>
     </w:p>
     <w:p/>
+    <w:p/>
+    <w:tbl>
+      <w:tblPr>
+        <w:tblStyle w:val="TableGrid"/>
+        <w:tblW w:w="0" w:type="auto"/>
+        <w:tblInd w:w="-5" w:type="dxa"/>
+        <w:tblLayout w:type="fixed"/>
+        <w:tblLook w:val="04A0" w:firstRow="1" w:lastRow="0" w:firstColumn="1" w:lastColumn="0" w:noHBand="0" w:noVBand="1"/>
+      </w:tblPr>
+      <w:tblGrid>
+        <w:gridCol w:w="4998"/>
+        <w:gridCol w:w="5442"/>
+      </w:tblGrid>
+      <w:tr>
+        <w:tc>
+          <w:tcPr>
+            <w:tcW w:w="4998" w:type="dxa"/>
+          </w:tcPr>
+          <w:p/>
+          <w:p>
+            <w:pPr>
+              <w:pStyle w:val="Heading2"/>
+            </w:pPr>
+            <w:r>
+              <w:t>Trial (1):</w:t>
+            </w:r>
+          </w:p>
+          <w:p/>
+          <w:p>
+            <w:pPr>
+              <w:tabs>
+                <w:tab w:val="clear" w:pos="450"/>
+              </w:tabs>
+              <w:autoSpaceDE/>
+              <w:autoSpaceDN/>
+              <w:adjustRightInd/>
+              <w:spacing w:after="160" w:line="259" w:lineRule="auto"/>
+              <w:ind w:right="0"/>
+              <w:contextualSpacing/>
+            </w:pPr>
+            <w:r>
+              <w:t>Preprocessing: Illumination Processing</w:t>
+            </w:r>
+          </w:p>
+          <w:p>
+            <w:pPr>
+              <w:ind w:left="0"/>
+            </w:pPr>
+            <w:r>
+              <w:t xml:space="preserve"> </w:t>
+            </w:r>
+            <w:r>
+              <w:tab/>
+              <w:t>Edge Detection: Canny</w:t>
+            </w:r>
+          </w:p>
+          <w:p>
+            <w:pPr>
+              <w:pStyle w:val="ListParagraph"/>
+            </w:pPr>
+            <w:r>
+              <w:t>Feature Extraction:  Hog Features + PCA</w:t>
+            </w:r>
+          </w:p>
+          <w:p>
+            <w:pPr>
+              <w:pStyle w:val="ListParagraph"/>
+            </w:pPr>
+            <w:r>
+              <w:t>Normalization: Z-Score Normalization</w:t>
+            </w:r>
+          </w:p>
+          <w:p>
+            <w:pPr>
+              <w:pStyle w:val="ListParagraph"/>
+            </w:pPr>
+            <w:r>
+              <w:t>============================</w:t>
+            </w:r>
+          </w:p>
+          <w:p>
+            <w:pPr>
+              <w:pStyle w:val="ListParagraph"/>
+            </w:pPr>
+            <w:r>
+              <w:t>Model: SVM - Dataset: Train</w:t>
+            </w:r>
+          </w:p>
+          <w:p>
+            <w:pPr>
+              <w:pStyle w:val="ListParagraph"/>
+            </w:pPr>
+            <w:r>
+              <w:t>Accuracy: 97.59%</w:t>
+            </w:r>
+          </w:p>
+          <w:p>
+            <w:pPr>
+              <w:pStyle w:val="ListParagraph"/>
+            </w:pPr>
+          </w:p>
+          <w:p>
+            <w:pPr>
+              <w:pStyle w:val="ListParagraph"/>
+            </w:pPr>
+            <w:r>
+              <w:t>Model: SVM - Dataset: Validation</w:t>
+            </w:r>
+          </w:p>
+          <w:p>
+            <w:pPr>
+              <w:pStyle w:val="ListParagraph"/>
+            </w:pPr>
+            <w:r>
+              <w:t>Accuracy: 65.76%</w:t>
+            </w:r>
+          </w:p>
+          <w:p>
+            <w:pPr>
+              <w:pStyle w:val="ListParagraph"/>
+            </w:pPr>
+            <w:r>
+              <w:t>===============================</w:t>
+            </w:r>
+          </w:p>
+          <w:p>
+            <w:pPr>
+              <w:pStyle w:val="ListParagraph"/>
+            </w:pPr>
+            <w:r>
+              <w:t>Model: KNN - Dataset: Train</w:t>
+            </w:r>
+          </w:p>
+          <w:p>
+            <w:pPr>
+              <w:pStyle w:val="ListParagraph"/>
+            </w:pPr>
+            <w:r>
+              <w:t>Accuracy: 81.28%</w:t>
+            </w:r>
+          </w:p>
+          <w:p>
+            <w:pPr>
+              <w:pStyle w:val="ListParagraph"/>
+            </w:pPr>
+          </w:p>
+          <w:p>
+            <w:pPr>
+              <w:pStyle w:val="ListParagraph"/>
+            </w:pPr>
+            <w:r>
+              <w:t>Model: KNN - Dataset: Validation</w:t>
+            </w:r>
+          </w:p>
+          <w:p>
+            <w:pPr>
+              <w:pStyle w:val="ListParagraph"/>
+            </w:pPr>
+            <w:r>
+              <w:t>Accuracy: 60.87%</w:t>
+            </w:r>
+          </w:p>
+          <w:p>
+            <w:pPr>
+              <w:pStyle w:val="ListParagraph"/>
+            </w:pPr>
+            <w:r>
+              <w:t>===============================</w:t>
+            </w:r>
+          </w:p>
+          <w:p>
+            <w:pPr>
+              <w:pStyle w:val="ListParagraph"/>
+            </w:pPr>
+            <w:r>
+              <w:t>Model: Ensemble - Dataset: Train</w:t>
+            </w:r>
+          </w:p>
+          <w:p>
+            <w:pPr>
+              <w:pStyle w:val="ListParagraph"/>
+            </w:pPr>
+            <w:r>
+              <w:t>Accuracy: 100.0%</w:t>
+            </w:r>
+          </w:p>
+          <w:p>
+            <w:pPr>
+              <w:pStyle w:val="ListParagraph"/>
+            </w:pPr>
+          </w:p>
+          <w:p>
+            <w:pPr>
+              <w:pStyle w:val="ListParagraph"/>
+            </w:pPr>
+            <w:r>
+              <w:t>Model: Ensemble - Dataset: Validation</w:t>
+            </w:r>
+          </w:p>
+          <w:p>
+            <w:pPr>
+              <w:pStyle w:val="ListParagraph"/>
+            </w:pPr>
+            <w:r>
+              <w:t>Accuracy: 51.36%</w:t>
+            </w:r>
+          </w:p>
+          <w:p>
+            <w:pPr>
+              <w:pStyle w:val="ListParagraph"/>
+            </w:pPr>
+            <w:r>
+              <w:t>===============================</w:t>
+            </w:r>
+          </w:p>
+          <w:p>
+            <w:pPr>
+              <w:pStyle w:val="ListParagraph"/>
+            </w:pPr>
+            <w:r>
+              <w:t>Model: AdaBoost - Dataset: Train</w:t>
+            </w:r>
+          </w:p>
+          <w:p>
+            <w:pPr>
+              <w:pStyle w:val="ListParagraph"/>
+            </w:pPr>
+            <w:r>
+              <w:t>Accuracy: 51.14%</w:t>
+            </w:r>
+          </w:p>
+          <w:p>
+            <w:pPr>
+              <w:pStyle w:val="ListParagraph"/>
+            </w:pPr>
+          </w:p>
+          <w:p>
+            <w:pPr>
+              <w:pStyle w:val="ListParagraph"/>
+            </w:pPr>
+            <w:r>
+              <w:t>Model: AdaBoost - Dataset: Validation</w:t>
+            </w:r>
+          </w:p>
+          <w:p>
+            <w:pPr>
+              <w:pStyle w:val="ListParagraph"/>
+            </w:pPr>
+            <w:r>
+              <w:t>Accuracy: 42.12%</w:t>
+            </w:r>
+          </w:p>
+          <w:p>
+            <w:pPr>
+              <w:pStyle w:val="ListParagraph"/>
+            </w:pPr>
+            <w:r>
+              <w:t>===============================</w:t>
+            </w:r>
+          </w:p>
+          <w:p>
+            <w:pPr>
+              <w:pStyle w:val="ListParagraph"/>
+            </w:pPr>
+            <w:r>
+              <w:t>Model: ANN - Dataset: Train</w:t>
+            </w:r>
+          </w:p>
+          <w:p>
+            <w:pPr>
+              <w:pStyle w:val="ListParagraph"/>
+            </w:pPr>
+            <w:r>
+              <w:t>Accuracy: 97.45%</w:t>
+            </w:r>
+          </w:p>
+          <w:p>
+            <w:pPr>
+              <w:pStyle w:val="ListParagraph"/>
+            </w:pPr>
+          </w:p>
+          <w:p>
+            <w:pPr>
+              <w:pStyle w:val="ListParagraph"/>
+            </w:pPr>
+            <w:r>
+              <w:t>Model: ANN - Dataset: Validation</w:t>
+            </w:r>
+          </w:p>
+          <w:p>
+            <w:pPr>
+              <w:pStyle w:val="ListParagraph"/>
+            </w:pPr>
+            <w:r>
+              <w:t>Accuracy: 65.76%</w:t>
+            </w:r>
+          </w:p>
+          <w:p>
+            <w:pPr>
+              <w:pStyle w:val="ListParagraph"/>
+            </w:pPr>
+          </w:p>
+          <w:p>
+            <w:pPr>
+              <w:ind w:left="0"/>
+            </w:pPr>
+          </w:p>
+        </w:tc>
+        <w:tc>
+          <w:tcPr>
+            <w:tcW w:w="5442" w:type="dxa"/>
+          </w:tcPr>
+          <w:p>
+            <w:pPr>
+              <w:ind w:left="0"/>
+            </w:pPr>
+          </w:p>
+          <w:p>
+            <w:pPr>
+              <w:pStyle w:val="Heading2"/>
+            </w:pPr>
+            <w:r>
+              <w:t>Trial (2):</w:t>
+            </w:r>
+          </w:p>
+          <w:p/>
+          <w:p>
+            <w:pPr>
+              <w:tabs>
+                <w:tab w:val="clear" w:pos="450"/>
+              </w:tabs>
+              <w:autoSpaceDE/>
+              <w:autoSpaceDN/>
+              <w:adjustRightInd/>
+              <w:spacing w:after="160" w:line="259" w:lineRule="auto"/>
+              <w:ind w:right="0"/>
+              <w:contextualSpacing/>
+            </w:pPr>
+            <w:r>
+              <w:t xml:space="preserve">Preprocessing: Illumination Processing + </w:t>
+            </w:r>
+            <w:r>
+              <w:t>Alignment</w:t>
+            </w:r>
+            <w:r>
+              <w:t xml:space="preserve"> </w:t>
+            </w:r>
+          </w:p>
+          <w:p>
+            <w:pPr>
+              <w:pStyle w:val="ListParagraph"/>
+            </w:pPr>
+            <w:r>
+              <w:t>Feature Extraction:  Hog Features + SIFT +  PCA</w:t>
+            </w:r>
+          </w:p>
+          <w:p>
+            <w:pPr>
+              <w:pStyle w:val="ListParagraph"/>
+            </w:pPr>
+            <w:r>
+              <w:t>Normalization: Z-Score Normalization</w:t>
+            </w:r>
+          </w:p>
+          <w:p>
+            <w:pPr>
+              <w:pStyle w:val="ListParagraph"/>
+            </w:pPr>
+            <w:r>
+              <w:t>=================================</w:t>
+            </w:r>
+          </w:p>
+          <w:p>
+            <w:pPr>
+              <w:pStyle w:val="ListParagraph"/>
+            </w:pPr>
+            <w:r>
+              <w:t>Model: SVM - Dataset: Train</w:t>
+            </w:r>
+          </w:p>
+          <w:p>
+            <w:pPr>
+              <w:pStyle w:val="ListParagraph"/>
+            </w:pPr>
+            <w:r>
+              <w:t>Accuracy: 27.94%</w:t>
+            </w:r>
+          </w:p>
+          <w:p>
+            <w:pPr>
+              <w:pStyle w:val="ListParagraph"/>
+            </w:pPr>
+          </w:p>
+          <w:p>
+            <w:pPr>
+              <w:pStyle w:val="ListParagraph"/>
+            </w:pPr>
+            <w:r>
+              <w:t>Model: SVM - Dataset: Validation</w:t>
+            </w:r>
+          </w:p>
+          <w:p>
+            <w:pPr>
+              <w:pStyle w:val="ListParagraph"/>
+            </w:pPr>
+            <w:r>
+              <w:t>Accuracy: 20.11%</w:t>
+            </w:r>
+          </w:p>
+          <w:p>
+            <w:pPr>
+              <w:pStyle w:val="ListParagraph"/>
+            </w:pPr>
+            <w:r>
+              <w:t>==================================</w:t>
+            </w:r>
+          </w:p>
+          <w:p>
+            <w:pPr>
+              <w:pStyle w:val="ListParagraph"/>
+            </w:pPr>
+            <w:r>
+              <w:t>Model: KNN - Dataset: Train</w:t>
+            </w:r>
+          </w:p>
+          <w:p>
+            <w:pPr>
+              <w:pStyle w:val="ListParagraph"/>
+            </w:pPr>
+            <w:r>
+              <w:t>Accuracy: 38.2%</w:t>
+            </w:r>
+          </w:p>
+          <w:p>
+            <w:pPr>
+              <w:pStyle w:val="ListParagraph"/>
+            </w:pPr>
+          </w:p>
+          <w:p>
+            <w:pPr>
+              <w:pStyle w:val="ListParagraph"/>
+            </w:pPr>
+            <w:r>
+              <w:t>Model: KNN - Dataset: Validation</w:t>
+            </w:r>
+          </w:p>
+          <w:p>
+            <w:pPr>
+              <w:pStyle w:val="ListParagraph"/>
+            </w:pPr>
+            <w:r>
+              <w:t>Accuracy: 16.58%</w:t>
+            </w:r>
+          </w:p>
+          <w:p>
+            <w:pPr>
+              <w:pStyle w:val="ListParagraph"/>
+            </w:pPr>
+            <w:r>
+              <w:t>=================================</w:t>
+            </w:r>
+          </w:p>
+          <w:p>
+            <w:pPr>
+              <w:pStyle w:val="ListParagraph"/>
+            </w:pPr>
+            <w:r>
+              <w:t>Model: Ensemble - Dataset: Train</w:t>
+            </w:r>
+          </w:p>
+          <w:p>
+            <w:pPr>
+              <w:pStyle w:val="ListParagraph"/>
+            </w:pPr>
+            <w:r>
+              <w:t>Accuracy: 100.0%</w:t>
+            </w:r>
+          </w:p>
+          <w:p>
+            <w:pPr>
+              <w:pStyle w:val="ListParagraph"/>
+            </w:pPr>
+          </w:p>
+          <w:p>
+            <w:pPr>
+              <w:pStyle w:val="ListParagraph"/>
+            </w:pPr>
+            <w:r>
+              <w:t>Model: Ensemble - Dataset: Validation</w:t>
+            </w:r>
+          </w:p>
+          <w:p>
+            <w:pPr>
+              <w:pStyle w:val="ListParagraph"/>
+            </w:pPr>
+            <w:r>
+              <w:t>Accuracy: 30.43%</w:t>
+            </w:r>
+          </w:p>
+          <w:p>
+            <w:pPr>
+              <w:pStyle w:val="ListParagraph"/>
+            </w:pPr>
+            <w:r>
+              <w:t>=================================</w:t>
+            </w:r>
+          </w:p>
+          <w:p>
+            <w:pPr>
+              <w:pStyle w:val="ListParagraph"/>
+            </w:pPr>
+            <w:r>
+              <w:t>Model: AdaBoost - Dataset: Train</w:t>
+            </w:r>
+          </w:p>
+          <w:p>
+            <w:pPr>
+              <w:pStyle w:val="ListParagraph"/>
+            </w:pPr>
+            <w:r>
+              <w:t>Accuracy: 38.68%</w:t>
+            </w:r>
+          </w:p>
+          <w:p>
+            <w:pPr>
+              <w:pStyle w:val="ListParagraph"/>
+            </w:pPr>
+          </w:p>
+          <w:p>
+            <w:pPr>
+              <w:pStyle w:val="ListParagraph"/>
+            </w:pPr>
+            <w:r>
+              <w:t>Model: AdaBoost - Dataset: Validation</w:t>
+            </w:r>
+          </w:p>
+          <w:p>
+            <w:pPr>
+              <w:pStyle w:val="ListParagraph"/>
+            </w:pPr>
+            <w:r>
+              <w:t>Accuracy: 24.46%</w:t>
+            </w:r>
+          </w:p>
+          <w:p>
+            <w:pPr>
+              <w:pStyle w:val="ListParagraph"/>
+            </w:pPr>
+            <w:r>
+              <w:t>=================================</w:t>
+            </w:r>
+          </w:p>
+          <w:p>
+            <w:pPr>
+              <w:pStyle w:val="ListParagraph"/>
+            </w:pPr>
+            <w:r>
+              <w:t>Model: ANN - Dataset: Train</w:t>
+            </w:r>
+          </w:p>
+          <w:p>
+            <w:pPr>
+              <w:pStyle w:val="ListParagraph"/>
+            </w:pPr>
+            <w:r>
+              <w:t>Accuracy: 66.14%</w:t>
+            </w:r>
+          </w:p>
+          <w:p>
+            <w:pPr>
+              <w:pStyle w:val="ListParagraph"/>
+            </w:pPr>
+          </w:p>
+          <w:p>
+            <w:pPr>
+              <w:pStyle w:val="ListParagraph"/>
+            </w:pPr>
+            <w:r>
+              <w:t>Model: ANN - Dataset: Validation</w:t>
+            </w:r>
+          </w:p>
+          <w:p>
+            <w:pPr>
+              <w:pStyle w:val="ListParagraph"/>
+            </w:pPr>
+            <w:r>
+              <w:t>Accuracy: 24.18%</w:t>
+            </w:r>
+          </w:p>
+          <w:p/>
+        </w:tc>
+      </w:tr>
+    </w:tbl>
+    <w:p/>
+    <w:p/>
+    <w:p/>
+    <w:p/>
+    <w:p/>
+    <w:tbl>
+      <w:tblPr>
+        <w:tblStyle w:val="TableGrid"/>
+        <w:tblW w:w="0" w:type="auto"/>
+        <w:tblInd w:w="450" w:type="dxa"/>
+        <w:tblLayout w:type="fixed"/>
+        <w:tblLook w:val="04A0" w:firstRow="1" w:lastRow="0" w:firstColumn="1" w:lastColumn="0" w:noHBand="0" w:noVBand="1"/>
+      </w:tblPr>
+      <w:tblGrid>
+        <w:gridCol w:w="4915"/>
+        <w:gridCol w:w="5070"/>
+      </w:tblGrid>
+      <w:tr>
+        <w:tc>
+          <w:tcPr>
+            <w:tcW w:w="4915" w:type="dxa"/>
+          </w:tcPr>
+          <w:p>
+            <w:pPr>
+              <w:pStyle w:val="Heading2"/>
+            </w:pPr>
+            <w:r>
+              <w:lastRenderedPageBreak/>
+              <w:t>Trial (3):</w:t>
+            </w:r>
+          </w:p>
+          <w:p/>
+          <w:p>
+            <w:pPr>
+              <w:tabs>
+                <w:tab w:val="clear" w:pos="450"/>
+              </w:tabs>
+              <w:autoSpaceDE/>
+              <w:autoSpaceDN/>
+              <w:adjustRightInd/>
+              <w:spacing w:after="160" w:line="259" w:lineRule="auto"/>
+              <w:ind w:left="156" w:right="0"/>
+              <w:contextualSpacing/>
+            </w:pPr>
+            <w:r>
+              <w:t>Preprocessing: Illumination Processing + Alignment</w:t>
+            </w:r>
+          </w:p>
+          <w:p>
+            <w:pPr>
+              <w:ind w:left="156" w:right="72"/>
+            </w:pPr>
+            <w:r>
+              <w:t>Feature Extraction:  LBP Features +  PCA</w:t>
+            </w:r>
+          </w:p>
+          <w:p>
+            <w:pPr>
+              <w:pStyle w:val="ListParagraph"/>
+              <w:ind w:left="156"/>
+            </w:pPr>
+            <w:r>
+              <w:t>Normalization: Z-Score Normalization</w:t>
+            </w:r>
+          </w:p>
+          <w:p>
+            <w:pPr>
+              <w:pStyle w:val="ListParagraph"/>
+              <w:ind w:left="156"/>
+            </w:pPr>
+          </w:p>
+          <w:p>
+            <w:pPr>
+              <w:pStyle w:val="ListParagraph"/>
+              <w:ind w:left="156"/>
+            </w:pPr>
+            <w:r>
+              <w:t>===========================</w:t>
+            </w:r>
+          </w:p>
+          <w:p>
+            <w:pPr>
+              <w:pStyle w:val="ListParagraph"/>
+              <w:ind w:left="156"/>
+            </w:pPr>
+            <w:r>
+              <w:t>Model: SVM - Dataset: Train</w:t>
+            </w:r>
+          </w:p>
+          <w:p>
+            <w:pPr>
+              <w:pStyle w:val="ListParagraph"/>
+              <w:ind w:left="156"/>
+            </w:pPr>
+            <w:r>
+              <w:t>Accuracy: 100.0%</w:t>
+            </w:r>
+          </w:p>
+          <w:p>
+            <w:pPr>
+              <w:pStyle w:val="ListParagraph"/>
+              <w:ind w:left="156"/>
+            </w:pPr>
+          </w:p>
+          <w:p>
+            <w:pPr>
+              <w:pStyle w:val="ListParagraph"/>
+              <w:ind w:left="156"/>
+            </w:pPr>
+            <w:r>
+              <w:t>Model: SVM - Dataset: Validation</w:t>
+            </w:r>
+          </w:p>
+          <w:p>
+            <w:pPr>
+              <w:pStyle w:val="ListParagraph"/>
+              <w:ind w:left="156"/>
+            </w:pPr>
+            <w:r>
+              <w:t>Accuracy: 57.07%</w:t>
+            </w:r>
+          </w:p>
+          <w:p>
+            <w:pPr>
+              <w:pStyle w:val="ListParagraph"/>
+              <w:ind w:left="156"/>
+            </w:pPr>
+            <w:r>
+              <w:t>==============================</w:t>
+            </w:r>
+          </w:p>
+          <w:p>
+            <w:pPr>
+              <w:pStyle w:val="ListParagraph"/>
+              <w:ind w:left="156"/>
+            </w:pPr>
+            <w:r>
+              <w:t>Model: KNN - Dataset: Train</w:t>
+            </w:r>
+          </w:p>
+          <w:p>
+            <w:pPr>
+              <w:pStyle w:val="ListParagraph"/>
+              <w:ind w:left="156"/>
+            </w:pPr>
+            <w:r>
+              <w:t>Accuracy: 60.22%</w:t>
+            </w:r>
+          </w:p>
+          <w:p>
+            <w:pPr>
+              <w:pStyle w:val="ListParagraph"/>
+              <w:ind w:left="156"/>
+            </w:pPr>
+          </w:p>
+          <w:p>
+            <w:pPr>
+              <w:pStyle w:val="ListParagraph"/>
+              <w:ind w:left="156"/>
+            </w:pPr>
+            <w:r>
+              <w:t>Model: KNN - Dataset: Validation</w:t>
+            </w:r>
+          </w:p>
+          <w:p>
+            <w:pPr>
+              <w:pStyle w:val="ListParagraph"/>
+              <w:ind w:left="156"/>
+            </w:pPr>
+            <w:r>
+              <w:t>Accuracy: 18.21%</w:t>
+            </w:r>
+          </w:p>
+          <w:p>
+            <w:pPr>
+              <w:pStyle w:val="ListParagraph"/>
+              <w:ind w:left="156"/>
+            </w:pPr>
+            <w:r>
+              <w:t>===============================</w:t>
+            </w:r>
+          </w:p>
+          <w:p>
+            <w:pPr>
+              <w:pStyle w:val="ListParagraph"/>
+              <w:ind w:left="156"/>
+            </w:pPr>
+            <w:r>
+              <w:t>Model: Ensemble - Dataset: Train</w:t>
+            </w:r>
+          </w:p>
+          <w:p>
+            <w:pPr>
+              <w:pStyle w:val="ListParagraph"/>
+              <w:ind w:left="156"/>
+            </w:pPr>
+            <w:r>
+              <w:t>Accuracy: 100.0%</w:t>
+            </w:r>
+          </w:p>
+          <w:p>
+            <w:pPr>
+              <w:pStyle w:val="ListParagraph"/>
+              <w:ind w:left="156"/>
+            </w:pPr>
+          </w:p>
+          <w:p>
+            <w:pPr>
+              <w:pStyle w:val="ListParagraph"/>
+              <w:ind w:left="156"/>
+            </w:pPr>
+            <w:r>
+              <w:t>Model: Ensemble - Dataset: Validation</w:t>
+            </w:r>
+          </w:p>
+          <w:p>
+            <w:pPr>
+              <w:pStyle w:val="ListParagraph"/>
+              <w:ind w:left="156"/>
+            </w:pPr>
+            <w:r>
+              <w:t>Accuracy: 49.46%</w:t>
+            </w:r>
+          </w:p>
+          <w:p>
+            <w:pPr>
+              <w:pStyle w:val="ListParagraph"/>
+              <w:ind w:left="156"/>
+            </w:pPr>
+            <w:r>
+              <w:t>===============================</w:t>
+            </w:r>
+          </w:p>
+          <w:p>
+            <w:pPr>
+              <w:pStyle w:val="ListParagraph"/>
+              <w:ind w:left="156"/>
+            </w:pPr>
+            <w:r>
+              <w:t>Model: AdaBoost - Dataset: Train</w:t>
+            </w:r>
+          </w:p>
+          <w:p>
+            <w:pPr>
+              <w:pStyle w:val="ListParagraph"/>
+              <w:ind w:left="156"/>
+            </w:pPr>
+            <w:r>
+              <w:t>Accuracy: 50.72%</w:t>
+            </w:r>
+          </w:p>
+          <w:p>
+            <w:pPr>
+              <w:pStyle w:val="ListParagraph"/>
+              <w:ind w:left="156"/>
+            </w:pPr>
+          </w:p>
+          <w:p>
+            <w:pPr>
+              <w:pStyle w:val="ListParagraph"/>
+              <w:ind w:left="156"/>
+            </w:pPr>
+            <w:r>
+              <w:t>Model: AdaBoost - Dataset: Validation</w:t>
+            </w:r>
+          </w:p>
+          <w:p>
+            <w:pPr>
+              <w:pStyle w:val="ListParagraph"/>
+              <w:ind w:left="156"/>
+            </w:pPr>
+            <w:r>
+              <w:t>Accuracy: 48.91%</w:t>
+            </w:r>
+          </w:p>
+          <w:p>
+            <w:pPr>
+              <w:pStyle w:val="ListParagraph"/>
+              <w:ind w:left="156"/>
+            </w:pPr>
+            <w:r>
+              <w:t>==============================</w:t>
+            </w:r>
+          </w:p>
+          <w:p>
+            <w:pPr>
+              <w:pStyle w:val="ListParagraph"/>
+              <w:ind w:left="156"/>
+            </w:pPr>
+            <w:r>
+              <w:t>Model: ANN - Dataset: Train</w:t>
+            </w:r>
+          </w:p>
+          <w:p>
+            <w:pPr>
+              <w:pStyle w:val="ListParagraph"/>
+              <w:ind w:left="156"/>
+            </w:pPr>
+            <w:r>
+              <w:t>Accuracy: 100.0%</w:t>
+            </w:r>
+          </w:p>
+          <w:p>
+            <w:pPr>
+              <w:pStyle w:val="ListParagraph"/>
+              <w:ind w:left="156"/>
+            </w:pPr>
+          </w:p>
+          <w:p>
+            <w:pPr>
+              <w:pStyle w:val="ListParagraph"/>
+              <w:ind w:left="156"/>
+            </w:pPr>
+            <w:r>
+              <w:t>Model: ANN - Dataset: Validation</w:t>
+            </w:r>
+          </w:p>
+          <w:p>
+            <w:pPr>
+              <w:pStyle w:val="ListParagraph"/>
+              <w:ind w:left="156"/>
+            </w:pPr>
+            <w:r>
+              <w:t>Accuracy: 55.43%</w:t>
+            </w:r>
+          </w:p>
+          <w:p/>
+          <w:p/>
+        </w:tc>
+        <w:tc>
+          <w:tcPr>
+            <w:tcW w:w="5070" w:type="dxa"/>
+          </w:tcPr>
+          <w:p>
+            <w:pPr>
+              <w:pStyle w:val="Heading2"/>
+            </w:pPr>
+            <w:r>
+              <w:t>Trial (4):</w:t>
+            </w:r>
+          </w:p>
+          <w:p/>
+          <w:p>
+            <w:pPr>
+              <w:tabs>
+                <w:tab w:val="clear" w:pos="450"/>
+              </w:tabs>
+              <w:autoSpaceDE/>
+              <w:autoSpaceDN/>
+              <w:adjustRightInd/>
+              <w:spacing w:after="160" w:line="259" w:lineRule="auto"/>
+              <w:ind w:right="0"/>
+              <w:contextualSpacing/>
+            </w:pPr>
+            <w:r>
+              <w:t>Preprocessing: Illumination Processing + Image Alignment</w:t>
+            </w:r>
+          </w:p>
+          <w:p>
+            <w:pPr>
+              <w:pStyle w:val="ListParagraph"/>
+            </w:pPr>
+            <w:r>
+              <w:t>Feature Extraction:  ORB Features +  PCA</w:t>
+            </w:r>
+          </w:p>
+          <w:p>
+            <w:pPr>
+              <w:pStyle w:val="ListParagraph"/>
+            </w:pPr>
+            <w:r>
+              <w:t>Normalization: Z-Score Normalization</w:t>
+            </w:r>
+          </w:p>
+          <w:p>
+            <w:pPr>
+              <w:pStyle w:val="ListParagraph"/>
+            </w:pPr>
+            <w:r>
+              <w:t>==============================</w:t>
+            </w:r>
+          </w:p>
+          <w:p>
+            <w:pPr>
+              <w:pStyle w:val="ListParagraph"/>
+            </w:pPr>
+            <w:r>
+              <w:t>Model: SVM - Dataset: Train</w:t>
+            </w:r>
+          </w:p>
+          <w:p>
+            <w:pPr>
+              <w:pStyle w:val="ListParagraph"/>
+            </w:pPr>
+            <w:r>
+              <w:t>Accuracy: 100.0%</w:t>
+            </w:r>
+          </w:p>
+          <w:p>
+            <w:pPr>
+              <w:pStyle w:val="ListParagraph"/>
+            </w:pPr>
+          </w:p>
+          <w:p>
+            <w:pPr>
+              <w:pStyle w:val="ListParagraph"/>
+            </w:pPr>
+            <w:r>
+              <w:t>Model: SVM - Dataset: Validation</w:t>
+            </w:r>
+          </w:p>
+          <w:p>
+            <w:pPr>
+              <w:pStyle w:val="ListParagraph"/>
+            </w:pPr>
+            <w:r>
+              <w:t>Accuracy: 41.85%</w:t>
+            </w:r>
+          </w:p>
+          <w:p>
+            <w:pPr>
+              <w:pStyle w:val="ListParagraph"/>
+            </w:pPr>
+            <w:r>
+              <w:t>==============================</w:t>
+            </w:r>
+          </w:p>
+          <w:p>
+            <w:pPr>
+              <w:pStyle w:val="ListParagraph"/>
+            </w:pPr>
+            <w:r>
+              <w:t>Model: KNN - Dataset: Train</w:t>
+            </w:r>
+          </w:p>
+          <w:p>
+            <w:pPr>
+              <w:pStyle w:val="ListParagraph"/>
+            </w:pPr>
+            <w:r>
+              <w:t>Accuracy: 38.61%</w:t>
+            </w:r>
+          </w:p>
+          <w:p>
+            <w:pPr>
+              <w:pStyle w:val="ListParagraph"/>
+            </w:pPr>
+          </w:p>
+          <w:p>
+            <w:pPr>
+              <w:pStyle w:val="ListParagraph"/>
+            </w:pPr>
+            <w:r>
+              <w:t>Model: KNN - Dataset: Validation</w:t>
+            </w:r>
+          </w:p>
+          <w:p>
+            <w:pPr>
+              <w:pStyle w:val="ListParagraph"/>
+            </w:pPr>
+            <w:r>
+              <w:t>Accuracy: 19.02%</w:t>
+            </w:r>
+          </w:p>
+          <w:p>
+            <w:pPr>
+              <w:pStyle w:val="ListParagraph"/>
+            </w:pPr>
+            <w:r>
+              <w:t>==============================</w:t>
+            </w:r>
+          </w:p>
+          <w:p>
+            <w:pPr>
+              <w:pStyle w:val="ListParagraph"/>
+            </w:pPr>
+            <w:r>
+              <w:t>Model: Ensemble - Dataset: Train</w:t>
+            </w:r>
+          </w:p>
+          <w:p>
+            <w:pPr>
+              <w:pStyle w:val="ListParagraph"/>
+            </w:pPr>
+            <w:r>
+              <w:t>Accuracy: 100.0%</w:t>
+            </w:r>
+          </w:p>
+          <w:p>
+            <w:pPr>
+              <w:pStyle w:val="ListParagraph"/>
+            </w:pPr>
+          </w:p>
+          <w:p>
+            <w:pPr>
+              <w:pStyle w:val="ListParagraph"/>
+            </w:pPr>
+            <w:r>
+              <w:t>Model: Ensemble - Dataset: Validation</w:t>
+            </w:r>
+          </w:p>
+          <w:p>
+            <w:pPr>
+              <w:pStyle w:val="ListParagraph"/>
+            </w:pPr>
+            <w:r>
+              <w:t>Accuracy: 34.78%</w:t>
+            </w:r>
+          </w:p>
+          <w:p>
+            <w:pPr>
+              <w:pStyle w:val="ListParagraph"/>
+            </w:pPr>
+            <w:r>
+              <w:t>==============================</w:t>
+            </w:r>
+          </w:p>
+          <w:p>
+            <w:pPr>
+              <w:pStyle w:val="ListParagraph"/>
+            </w:pPr>
+            <w:r>
+              <w:t>Model: AdaBoost - Dataset: Train</w:t>
+            </w:r>
+          </w:p>
+          <w:p>
+            <w:pPr>
+              <w:pStyle w:val="ListParagraph"/>
+            </w:pPr>
+            <w:r>
+              <w:t>Accuracy: 40.47%</w:t>
+            </w:r>
+          </w:p>
+          <w:p>
+            <w:pPr>
+              <w:pStyle w:val="ListParagraph"/>
+            </w:pPr>
+          </w:p>
+          <w:p>
+            <w:pPr>
+              <w:pStyle w:val="ListParagraph"/>
+            </w:pPr>
+            <w:r>
+              <w:t>Model: AdaBoost - Dataset: Validation</w:t>
+            </w:r>
+          </w:p>
+          <w:p>
+            <w:pPr>
+              <w:pStyle w:val="ListParagraph"/>
+            </w:pPr>
+            <w:r>
+              <w:t>Accuracy: 29.62%</w:t>
+            </w:r>
+          </w:p>
+          <w:p>
+            <w:pPr>
+              <w:pStyle w:val="ListParagraph"/>
+            </w:pPr>
+            <w:r>
+              <w:t>==============================</w:t>
+            </w:r>
+          </w:p>
+          <w:p>
+            <w:pPr>
+              <w:pStyle w:val="ListParagraph"/>
+            </w:pPr>
+            <w:r>
+              <w:t>Model: ANN - Dataset: Train</w:t>
+            </w:r>
+          </w:p>
+          <w:p>
+            <w:pPr>
+              <w:pStyle w:val="ListParagraph"/>
+            </w:pPr>
+            <w:r>
+              <w:t>Accuracy: 99.86%</w:t>
+            </w:r>
+          </w:p>
+          <w:p>
+            <w:pPr>
+              <w:pStyle w:val="ListParagraph"/>
+            </w:pPr>
+          </w:p>
+          <w:p>
+            <w:pPr>
+              <w:pStyle w:val="ListParagraph"/>
+            </w:pPr>
+            <w:r>
+              <w:t>Model: ANN - Dataset: Validation</w:t>
+            </w:r>
+          </w:p>
+          <w:p>
+            <w:pPr>
+              <w:pStyle w:val="ListParagraph"/>
+            </w:pPr>
+            <w:r>
+              <w:t>Accuracy: 41.03%</w:t>
+            </w:r>
+          </w:p>
+          <w:p>
+            <w:pPr>
+              <w:pStyle w:val="ListParagraph"/>
+            </w:pPr>
+          </w:p>
+          <w:p/>
+        </w:tc>
+      </w:tr>
+    </w:tbl>
+    <w:p/>
+    <w:p/>
+    <w:p/>
+    <w:p/>
+    <w:p/>
+    <w:p/>
+    <w:p/>
+    <w:p/>
+    <w:p/>
+    <w:p/>
+    <w:p/>
+    <w:tbl>
+      <w:tblPr>
+        <w:tblStyle w:val="TableGrid"/>
+        <w:tblW w:w="0" w:type="auto"/>
+        <w:tblInd w:w="450" w:type="dxa"/>
+        <w:tblLayout w:type="fixed"/>
+        <w:tblLook w:val="04A0" w:firstRow="1" w:lastRow="0" w:firstColumn="1" w:lastColumn="0" w:noHBand="0" w:noVBand="1"/>
+      </w:tblPr>
+      <w:tblGrid>
+        <w:gridCol w:w="5215"/>
+        <w:gridCol w:w="4770"/>
+      </w:tblGrid>
+      <w:tr>
+        <w:tc>
+          <w:tcPr>
+            <w:tcW w:w="5215" w:type="dxa"/>
+          </w:tcPr>
+          <w:p>
+            <w:pPr>
+              <w:pStyle w:val="Heading2"/>
+            </w:pPr>
+            <w:r>
+              <w:lastRenderedPageBreak/>
+              <w:t>Trial (5):</w:t>
+            </w:r>
+          </w:p>
+          <w:p/>
+          <w:p>
+            <w:pPr>
+              <w:tabs>
+                <w:tab w:val="clear" w:pos="450"/>
+              </w:tabs>
+              <w:autoSpaceDE/>
+              <w:autoSpaceDN/>
+              <w:adjustRightInd/>
+              <w:spacing w:after="160" w:line="256" w:lineRule="auto"/>
+              <w:ind w:left="156" w:right="0"/>
+              <w:contextualSpacing/>
+            </w:pPr>
+            <w:r>
+              <w:t>Preprocessing: Illumination Processing + Image Alignment</w:t>
+            </w:r>
+          </w:p>
+          <w:p>
+            <w:pPr>
+              <w:ind w:left="0"/>
+            </w:pPr>
+            <w:r>
+              <w:t xml:space="preserve">    </w:t>
+            </w:r>
+            <w:r>
+              <w:t>Feature Extraction:  RI Hog features +  PCA</w:t>
+            </w:r>
+          </w:p>
+          <w:p>
+            <w:pPr>
+              <w:pStyle w:val="ListParagraph"/>
+              <w:ind w:left="156"/>
+            </w:pPr>
+            <w:r>
+              <w:t>Normalization: Z-Score Normalization</w:t>
+            </w:r>
+          </w:p>
+          <w:p>
+            <w:pPr>
+              <w:pStyle w:val="ListParagraph"/>
+              <w:ind w:left="156"/>
+            </w:pPr>
+            <w:r>
+              <w:t>==================================</w:t>
+            </w:r>
+          </w:p>
+          <w:p>
+            <w:pPr>
+              <w:pStyle w:val="ListParagraph"/>
+              <w:ind w:left="156"/>
+            </w:pPr>
+            <w:r>
+              <w:t>Model: SVM - Dataset: Train</w:t>
+            </w:r>
+          </w:p>
+          <w:p>
+            <w:pPr>
+              <w:pStyle w:val="ListParagraph"/>
+              <w:ind w:left="156"/>
+            </w:pPr>
+            <w:r>
+              <w:t>Accuracy: 100.0%</w:t>
+            </w:r>
+          </w:p>
+          <w:p>
+            <w:pPr>
+              <w:pStyle w:val="ListParagraph"/>
+              <w:ind w:left="156"/>
+            </w:pPr>
+          </w:p>
+          <w:p>
+            <w:pPr>
+              <w:pStyle w:val="ListParagraph"/>
+              <w:ind w:left="156"/>
+            </w:pPr>
+            <w:r>
+              <w:t>Model: SVM - Dataset: Validation</w:t>
+            </w:r>
+          </w:p>
+          <w:p>
+            <w:pPr>
+              <w:pStyle w:val="ListParagraph"/>
+              <w:ind w:left="156"/>
+            </w:pPr>
+            <w:r>
+              <w:t>Accuracy: 42.12%</w:t>
+            </w:r>
+          </w:p>
+          <w:p>
+            <w:pPr>
+              <w:pStyle w:val="ListParagraph"/>
+              <w:ind w:left="156"/>
+            </w:pPr>
+            <w:r>
+              <w:t>===================================</w:t>
+            </w:r>
+          </w:p>
+          <w:p>
+            <w:pPr>
+              <w:pStyle w:val="ListParagraph"/>
+              <w:ind w:left="156"/>
+            </w:pPr>
+            <w:r>
+              <w:t>Model: KNN - Dataset: Train</w:t>
+            </w:r>
+          </w:p>
+          <w:p>
+            <w:pPr>
+              <w:pStyle w:val="ListParagraph"/>
+              <w:ind w:left="156"/>
+            </w:pPr>
+            <w:r>
+              <w:t>Accuracy: 23.81%</w:t>
+            </w:r>
+          </w:p>
+          <w:p>
+            <w:pPr>
+              <w:pStyle w:val="ListParagraph"/>
+              <w:ind w:left="156"/>
+            </w:pPr>
+          </w:p>
+          <w:p>
+            <w:pPr>
+              <w:pStyle w:val="ListParagraph"/>
+              <w:ind w:left="156"/>
+            </w:pPr>
+            <w:r>
+              <w:t>Model: KNN - Dataset: Validation</w:t>
+            </w:r>
+          </w:p>
+          <w:p>
+            <w:pPr>
+              <w:pStyle w:val="ListParagraph"/>
+              <w:ind w:left="156"/>
+            </w:pPr>
+            <w:r>
+              <w:t>Accuracy: 15.76%</w:t>
+            </w:r>
+          </w:p>
+          <w:p>
+            <w:pPr>
+              <w:pStyle w:val="ListParagraph"/>
+              <w:ind w:left="156"/>
+            </w:pPr>
+            <w:r>
+              <w:t>==================================</w:t>
+            </w:r>
+          </w:p>
+          <w:p>
+            <w:pPr>
+              <w:pStyle w:val="ListParagraph"/>
+              <w:ind w:left="156"/>
+            </w:pPr>
+            <w:r>
+              <w:t>Model: Ensemble - Dataset: Train</w:t>
+            </w:r>
+          </w:p>
+          <w:p>
+            <w:pPr>
+              <w:pStyle w:val="ListParagraph"/>
+              <w:ind w:left="156"/>
+            </w:pPr>
+            <w:r>
+              <w:t>Accuracy: 100.0%</w:t>
+            </w:r>
+          </w:p>
+          <w:p>
+            <w:pPr>
+              <w:pStyle w:val="ListParagraph"/>
+              <w:ind w:left="156"/>
+            </w:pPr>
+          </w:p>
+          <w:p>
+            <w:pPr>
+              <w:pStyle w:val="ListParagraph"/>
+              <w:ind w:left="156"/>
+            </w:pPr>
+            <w:r>
+              <w:t>Model: Ensemble - Dataset: Validation</w:t>
+            </w:r>
+          </w:p>
+          <w:p>
+            <w:pPr>
+              <w:pStyle w:val="ListParagraph"/>
+              <w:ind w:left="156"/>
+            </w:pPr>
+            <w:r>
+              <w:t>Accuracy: 22.01%</w:t>
+            </w:r>
+          </w:p>
+          <w:p>
+            <w:pPr>
+              <w:pStyle w:val="ListParagraph"/>
+              <w:ind w:left="156"/>
+            </w:pPr>
+            <w:r>
+              <w:t>===================================</w:t>
+            </w:r>
+          </w:p>
+          <w:p>
+            <w:pPr>
+              <w:pStyle w:val="ListParagraph"/>
+              <w:ind w:left="156"/>
+            </w:pPr>
+            <w:r>
+              <w:t>Model: AdaBoost - Dataset: Train</w:t>
+            </w:r>
+          </w:p>
+          <w:p>
+            <w:pPr>
+              <w:pStyle w:val="ListParagraph"/>
+              <w:ind w:left="156"/>
+            </w:pPr>
+            <w:r>
+              <w:t>Accuracy: 42.95%</w:t>
+            </w:r>
+          </w:p>
+          <w:p>
+            <w:pPr>
+              <w:pStyle w:val="ListParagraph"/>
+              <w:ind w:left="156"/>
+            </w:pPr>
+          </w:p>
+          <w:p>
+            <w:pPr>
+              <w:pStyle w:val="ListParagraph"/>
+              <w:ind w:left="156"/>
+            </w:pPr>
+            <w:r>
+              <w:t>Model: AdaBoost - Dataset: Validation</w:t>
+            </w:r>
+          </w:p>
+          <w:p>
+            <w:pPr>
+              <w:pStyle w:val="ListParagraph"/>
+              <w:ind w:left="156"/>
+            </w:pPr>
+            <w:r>
+              <w:t>Accuracy: 20.65%</w:t>
+            </w:r>
+          </w:p>
+          <w:p>
+            <w:pPr>
+              <w:pStyle w:val="ListParagraph"/>
+              <w:ind w:left="156"/>
+            </w:pPr>
+            <w:r>
+              <w:t>===================================</w:t>
+            </w:r>
+          </w:p>
+          <w:p>
+            <w:pPr>
+              <w:pStyle w:val="ListParagraph"/>
+              <w:ind w:left="156"/>
+            </w:pPr>
+            <w:r>
+              <w:t>Model: ANN - Dataset: Train</w:t>
+            </w:r>
+          </w:p>
+          <w:p>
+            <w:pPr>
+              <w:pStyle w:val="ListParagraph"/>
+              <w:ind w:left="156"/>
+            </w:pPr>
+            <w:r>
+              <w:t>Accuracy: 100.0%</w:t>
+            </w:r>
+          </w:p>
+          <w:p>
+            <w:pPr>
+              <w:ind w:left="0"/>
+            </w:pPr>
+          </w:p>
+          <w:p>
+            <w:pPr>
+              <w:pStyle w:val="ListParagraph"/>
+              <w:ind w:left="156"/>
+            </w:pPr>
+            <w:r>
+              <w:t>Model: ANN - Dataset: Validation</w:t>
+            </w:r>
+          </w:p>
+          <w:p>
+            <w:pPr>
+              <w:pStyle w:val="ListParagraph"/>
+              <w:ind w:left="156"/>
+            </w:pPr>
+            <w:r>
+              <w:t>Accuracy: 40.49%</w:t>
+            </w:r>
+          </w:p>
+          <w:p/>
+        </w:tc>
+        <w:tc>
+          <w:tcPr>
+            <w:tcW w:w="4770" w:type="dxa"/>
+          </w:tcPr>
+          <w:p>
+            <w:pPr>
+              <w:pStyle w:val="Heading2"/>
+            </w:pPr>
+            <w:r>
+              <w:t>Trial (6):</w:t>
+            </w:r>
+          </w:p>
+          <w:p/>
+          <w:p>
+            <w:pPr>
+              <w:tabs>
+                <w:tab w:val="clear" w:pos="450"/>
+              </w:tabs>
+              <w:autoSpaceDE/>
+              <w:autoSpaceDN/>
+              <w:adjustRightInd/>
+              <w:spacing w:after="160" w:line="256" w:lineRule="auto"/>
+              <w:ind w:right="0"/>
+              <w:contextualSpacing/>
+            </w:pPr>
+            <w:r>
+              <w:t>Preprocessing: Illumination Processing + Image Alignment</w:t>
+            </w:r>
+          </w:p>
+          <w:p>
+            <w:pPr>
+              <w:tabs>
+                <w:tab w:val="clear" w:pos="450"/>
+              </w:tabs>
+              <w:autoSpaceDE/>
+              <w:autoSpaceDN/>
+              <w:adjustRightInd/>
+              <w:spacing w:after="160" w:line="256" w:lineRule="auto"/>
+              <w:ind w:right="0"/>
+              <w:contextualSpacing/>
+            </w:pPr>
+            <w:r>
+              <w:t>Feature Extraction:  Hu Moments Features+  PCA</w:t>
+            </w:r>
+          </w:p>
+          <w:p>
+            <w:pPr>
+              <w:tabs>
+                <w:tab w:val="clear" w:pos="450"/>
+              </w:tabs>
+              <w:autoSpaceDE/>
+              <w:autoSpaceDN/>
+              <w:adjustRightInd/>
+              <w:spacing w:after="160" w:line="256" w:lineRule="auto"/>
+              <w:ind w:right="0"/>
+              <w:contextualSpacing/>
+            </w:pPr>
+            <w:r>
+              <w:t>Normalization: Z-Score Normalization</w:t>
+            </w:r>
+          </w:p>
+          <w:p>
+            <w:pPr>
+              <w:ind w:left="0"/>
+            </w:pPr>
+          </w:p>
+          <w:p>
+            <w:pPr>
+              <w:pStyle w:val="ListParagraph"/>
+            </w:pPr>
+            <w:r>
+              <w:t>============================</w:t>
+            </w:r>
+          </w:p>
+          <w:p>
+            <w:pPr>
+              <w:pStyle w:val="ListParagraph"/>
+            </w:pPr>
+            <w:r>
+              <w:t>Model: SVM - Dataset: Train</w:t>
+            </w:r>
+          </w:p>
+          <w:p>
+            <w:pPr>
+              <w:pStyle w:val="ListParagraph"/>
+            </w:pPr>
+            <w:r>
+              <w:t>Accuracy: 25.6%</w:t>
+            </w:r>
+          </w:p>
+          <w:p>
+            <w:pPr>
+              <w:pStyle w:val="ListParagraph"/>
+            </w:pPr>
+          </w:p>
+          <w:p>
+            <w:pPr>
+              <w:pStyle w:val="ListParagraph"/>
+            </w:pPr>
+            <w:r>
+              <w:t>Model: SVM - Dataset: Validation</w:t>
+            </w:r>
+          </w:p>
+          <w:p>
+            <w:pPr>
+              <w:pStyle w:val="ListParagraph"/>
+            </w:pPr>
+            <w:r>
+              <w:t>Accuracy: 25.27%</w:t>
+            </w:r>
+          </w:p>
+          <w:p>
+            <w:pPr>
+              <w:pStyle w:val="ListParagraph"/>
+            </w:pPr>
+            <w:r>
+              <w:t>============================</w:t>
+            </w:r>
+          </w:p>
+          <w:p>
+            <w:pPr>
+              <w:pStyle w:val="ListParagraph"/>
+            </w:pPr>
+            <w:r>
+              <w:t>Model: KNN - Dataset: Train</w:t>
+            </w:r>
+          </w:p>
+          <w:p>
+            <w:pPr>
+              <w:pStyle w:val="ListParagraph"/>
+            </w:pPr>
+            <w:r>
+              <w:t>Accuracy: 64.42%</w:t>
+            </w:r>
+          </w:p>
+          <w:p>
+            <w:pPr>
+              <w:pStyle w:val="ListParagraph"/>
+            </w:pPr>
+          </w:p>
+          <w:p>
+            <w:pPr>
+              <w:pStyle w:val="ListParagraph"/>
+            </w:pPr>
+            <w:r>
+              <w:t>Model: KNN - Dataset: Validation</w:t>
+            </w:r>
+          </w:p>
+          <w:p>
+            <w:pPr>
+              <w:pStyle w:val="ListParagraph"/>
+            </w:pPr>
+            <w:r>
+              <w:t>Accuracy: 40.22%</w:t>
+            </w:r>
+          </w:p>
+          <w:p>
+            <w:pPr>
+              <w:pStyle w:val="ListParagraph"/>
+            </w:pPr>
+            <w:r>
+              <w:t>============================</w:t>
+            </w:r>
+          </w:p>
+          <w:p>
+            <w:pPr>
+              <w:pStyle w:val="ListParagraph"/>
+            </w:pPr>
+            <w:r>
+              <w:t>Model: Ensemble - Dataset: Train</w:t>
+            </w:r>
+          </w:p>
+          <w:p>
+            <w:pPr>
+              <w:pStyle w:val="ListParagraph"/>
+            </w:pPr>
+            <w:r>
+              <w:t>Accuracy: 100.0%</w:t>
+            </w:r>
+          </w:p>
+          <w:p>
+            <w:pPr>
+              <w:pStyle w:val="ListParagraph"/>
+            </w:pPr>
+          </w:p>
+          <w:p>
+            <w:pPr>
+              <w:pStyle w:val="ListParagraph"/>
+            </w:pPr>
+            <w:r>
+              <w:t>Model: Ensemble - Dataset: Validation</w:t>
+            </w:r>
+          </w:p>
+          <w:p>
+            <w:pPr>
+              <w:pStyle w:val="ListParagraph"/>
+            </w:pPr>
+            <w:r>
+              <w:t>Accuracy: 44.29%</w:t>
+            </w:r>
+          </w:p>
+          <w:p>
+            <w:pPr>
+              <w:pStyle w:val="ListParagraph"/>
+            </w:pPr>
+            <w:r>
+              <w:t>============================</w:t>
+            </w:r>
+          </w:p>
+          <w:p>
+            <w:pPr>
+              <w:pStyle w:val="ListParagraph"/>
+            </w:pPr>
+            <w:r>
+              <w:t>Model: AdaBoost - Dataset: Train</w:t>
+            </w:r>
+          </w:p>
+          <w:p>
+            <w:pPr>
+              <w:pStyle w:val="ListParagraph"/>
+            </w:pPr>
+            <w:r>
+              <w:t>Accuracy: 42.12%</w:t>
+            </w:r>
+          </w:p>
+          <w:p>
+            <w:pPr>
+              <w:pStyle w:val="ListParagraph"/>
+            </w:pPr>
+          </w:p>
+          <w:p>
+            <w:pPr>
+              <w:pStyle w:val="ListParagraph"/>
+            </w:pPr>
+            <w:r>
+              <w:t>Model: AdaBoost - Dataset: Validation</w:t>
+            </w:r>
+          </w:p>
+          <w:p>
+            <w:pPr>
+              <w:pStyle w:val="ListParagraph"/>
+            </w:pPr>
+            <w:r>
+              <w:t>Accuracy: 33.42%</w:t>
+            </w:r>
+          </w:p>
+          <w:p>
+            <w:pPr>
+              <w:pStyle w:val="ListParagraph"/>
+            </w:pPr>
+            <w:r>
+              <w:t>============================</w:t>
+            </w:r>
+          </w:p>
+          <w:p>
+            <w:pPr>
+              <w:pStyle w:val="ListParagraph"/>
+            </w:pPr>
+            <w:r>
+              <w:t>Model: ANN - Dataset: Train</w:t>
+            </w:r>
+          </w:p>
+          <w:p>
+            <w:pPr>
+              <w:pStyle w:val="ListParagraph"/>
+            </w:pPr>
+            <w:r>
+              <w:t>Accuracy: 40.67%</w:t>
+            </w:r>
+          </w:p>
+          <w:p>
+            <w:pPr>
+              <w:pStyle w:val="ListParagraph"/>
+            </w:pPr>
+          </w:p>
+          <w:p>
+            <w:pPr>
+              <w:pStyle w:val="ListParagraph"/>
+            </w:pPr>
+            <w:r>
+              <w:t>Model: ANN - Dataset: Validation</w:t>
+            </w:r>
+          </w:p>
+          <w:p>
+            <w:pPr>
+              <w:pStyle w:val="ListParagraph"/>
+            </w:pPr>
+            <w:r>
+              <w:t>Accuracy: 38.86%</w:t>
+            </w:r>
+          </w:p>
+          <w:p/>
+        </w:tc>
+      </w:tr>
+    </w:tbl>
+    <w:p/>
+    <w:p>
+      <w:pPr>
+        <w:widowControl w:val="0"/>
+        <w:tabs>
+          <w:tab w:val="clear" w:pos="450"/>
+        </w:tabs>
+        <w:adjustRightInd/>
+        <w:spacing w:line="240" w:lineRule="auto"/>
+        <w:ind w:left="0" w:right="0"/>
+      </w:pPr>
+      <w:r>
+        <w:br w:type="page"/>
+      </w:r>
+    </w:p>
+    <w:p>
+      <w:pPr>
+        <w:pStyle w:val="Heading2"/>
+      </w:pPr>
+      <w:r>
+        <w:lastRenderedPageBreak/>
+        <w:t>Trial (7):</w:t>
+      </w:r>
+    </w:p>
+    <w:p/>
+    <w:p>
+      <w:pPr>
+        <w:tabs>
+          <w:tab w:val="clear" w:pos="450"/>
+        </w:tabs>
+        <w:autoSpaceDE/>
+        <w:autoSpaceDN/>
+        <w:adjustRightInd/>
+        <w:spacing w:after="160" w:line="256" w:lineRule="auto"/>
+        <w:ind w:right="0"/>
+        <w:contextualSpacing/>
+      </w:pPr>
+      <w:r>
+        <w:t>Preprocessing: Illumination Processing + Image Alignment</w:t>
+      </w:r>
+    </w:p>
+    <w:p>
+      <w:pPr>
+        <w:ind w:left="0"/>
+      </w:pPr>
+      <w:r>
+        <w:tab/>
+      </w:r>
+      <w:r>
+        <w:t>Feature Extraction:  Convex Hull +  PCA</w:t>
+      </w:r>
+    </w:p>
+    <w:p>
+      <w:pPr>
+        <w:pStyle w:val="ListParagraph"/>
+      </w:pPr>
+      <w:r>
+        <w:t>Normalization: Z-Score Normalization</w:t>
+      </w:r>
+    </w:p>
+    <w:p>
+      <w:pPr>
+        <w:pStyle w:val="ListParagraph"/>
+      </w:pPr>
+      <w:r>
+        <w:t>========================================</w:t>
+      </w:r>
+    </w:p>
+    <w:p>
+      <w:pPr>
+        <w:pStyle w:val="ListParagraph"/>
+      </w:pPr>
+      <w:r>
+        <w:t>Model: SVM - Dataset: Train</w:t>
+      </w:r>
+    </w:p>
+    <w:p>
+      <w:pPr>
+        <w:pStyle w:val="ListParagraph"/>
+      </w:pPr>
+      <w:r>
+        <w:t>Accuracy: 57.05%</w:t>
+      </w:r>
+    </w:p>
+    <w:p>
+      <w:pPr>
+        <w:pStyle w:val="ListParagraph"/>
+      </w:pPr>
+    </w:p>
+    <w:p>
+      <w:pPr>
+        <w:pStyle w:val="ListParagraph"/>
+      </w:pPr>
+      <w:r>
+        <w:t>Model: SVM - Dataset: Validation</w:t>
+      </w:r>
+    </w:p>
+    <w:p>
+      <w:pPr>
+        <w:pStyle w:val="ListParagraph"/>
+      </w:pPr>
+      <w:r>
+        <w:t>Accuracy: 47.83%</w:t>
+      </w:r>
+    </w:p>
+    <w:p>
+      <w:pPr>
+        <w:pStyle w:val="ListParagraph"/>
+      </w:pPr>
+      <w:r>
+        <w:t>========================================</w:t>
+      </w:r>
+    </w:p>
+    <w:p>
+      <w:pPr>
+        <w:pStyle w:val="ListParagraph"/>
+      </w:pPr>
+      <w:r>
+        <w:t>Model: KNN - Dataset: Train</w:t>
+      </w:r>
+    </w:p>
+    <w:p>
+      <w:pPr>
+        <w:pStyle w:val="ListParagraph"/>
+      </w:pPr>
+      <w:r>
+        <w:t>Accuracy: 68.2%</w:t>
+      </w:r>
+    </w:p>
+    <w:p>
+      <w:pPr>
+        <w:pStyle w:val="ListParagraph"/>
+      </w:pPr>
+    </w:p>
+    <w:p>
+      <w:pPr>
+        <w:pStyle w:val="ListParagraph"/>
+      </w:pPr>
+      <w:r>
+        <w:t>Model: KNN - Dataset: Validation</w:t>
+      </w:r>
+    </w:p>
+    <w:p>
+      <w:pPr>
+        <w:pStyle w:val="ListParagraph"/>
+      </w:pPr>
+      <w:r>
+        <w:t>Accuracy: 45.11%</w:t>
+      </w:r>
+    </w:p>
+    <w:p>
+      <w:pPr>
+        <w:pStyle w:val="ListParagraph"/>
+      </w:pPr>
+      <w:r>
+        <w:t>========================================</w:t>
+      </w:r>
+    </w:p>
+    <w:p>
+      <w:pPr>
+        <w:pStyle w:val="ListParagraph"/>
+      </w:pPr>
+      <w:r>
+        <w:t>Model: Ensemble - Dataset: Train</w:t>
+      </w:r>
+    </w:p>
+    <w:p>
+      <w:pPr>
+        <w:pStyle w:val="ListParagraph"/>
+      </w:pPr>
+      <w:r>
+        <w:t>Accuracy: 100.0%</w:t>
+      </w:r>
+    </w:p>
+    <w:p>
+      <w:pPr>
+        <w:pStyle w:val="ListParagraph"/>
+      </w:pPr>
+    </w:p>
+    <w:p>
+      <w:pPr>
+        <w:pStyle w:val="ListParagraph"/>
+      </w:pPr>
+      <w:r>
+        <w:t>Model: Ensemble - Dataset: Validation</w:t>
+      </w:r>
+    </w:p>
+    <w:p>
+      <w:pPr>
+        <w:pStyle w:val="ListParagraph"/>
+      </w:pPr>
+      <w:r>
+        <w:t>Accuracy: 53.26%</w:t>
+      </w:r>
+    </w:p>
+    <w:p>
+      <w:pPr>
+        <w:pStyle w:val="ListParagraph"/>
+      </w:pPr>
+      <w:r>
+        <w:t>========================================</w:t>
+      </w:r>
+    </w:p>
+    <w:p>
+      <w:pPr>
+        <w:pStyle w:val="ListParagraph"/>
+      </w:pPr>
+      <w:r>
+        <w:t>Model: AdaBoost - Dataset: Train</w:t>
+      </w:r>
+    </w:p>
+    <w:p>
+      <w:pPr>
+        <w:pStyle w:val="ListParagraph"/>
+      </w:pPr>
+      <w:r>
+        <w:t>Accuracy: 46.59%</w:t>
+      </w:r>
+    </w:p>
+    <w:p>
+      <w:pPr>
+        <w:pStyle w:val="ListParagraph"/>
+      </w:pPr>
+    </w:p>
+    <w:p>
+      <w:pPr>
+        <w:pStyle w:val="ListParagraph"/>
+      </w:pPr>
+      <w:r>
+        <w:t>Model: AdaBoost - Dataset: Validation</w:t>
+      </w:r>
+    </w:p>
+    <w:p>
+      <w:pPr>
+        <w:pStyle w:val="ListParagraph"/>
+      </w:pPr>
+      <w:r>
+        <w:t>Accuracy: 35.87%</w:t>
+      </w:r>
+    </w:p>
+    <w:p>
+      <w:pPr>
+        <w:pStyle w:val="ListParagraph"/>
+      </w:pPr>
+      <w:r>
+        <w:t>========================================</w:t>
+      </w:r>
+    </w:p>
+    <w:p>
+      <w:pPr>
+        <w:pStyle w:val="ListParagraph"/>
+      </w:pPr>
+      <w:r>
+        <w:t>Model: ANN - Dataset: Train</w:t>
+      </w:r>
+    </w:p>
+    <w:p>
+      <w:pPr>
+        <w:pStyle w:val="ListParagraph"/>
+      </w:pPr>
+      <w:r>
+        <w:t>Accuracy: 87.47%</w:t>
+      </w:r>
+    </w:p>
+    <w:p>
+      <w:pPr>
+        <w:pStyle w:val="ListParagraph"/>
+      </w:pPr>
+    </w:p>
+    <w:p>
+      <w:pPr>
+        <w:pStyle w:val="ListParagraph"/>
+      </w:pPr>
+      <w:r>
+        <w:t>Model: ANN - Dataset: Validation</w:t>
+      </w:r>
+    </w:p>
+    <w:p>
+      <w:pPr>
+        <w:pStyle w:val="ListParagraph"/>
+      </w:pPr>
+      <w:r>
+        <w:t>Accuracy: 53.53%</w:t>
+      </w:r>
+    </w:p>
+    <w:p>
+      <w:pPr>
+        <w:widowControl w:val="0"/>
+        <w:tabs>
+          <w:tab w:val="clear" w:pos="450"/>
+        </w:tabs>
+        <w:adjustRightInd/>
+        <w:spacing w:line="240" w:lineRule="auto"/>
+        <w:ind w:left="0" w:right="0"/>
+      </w:pPr>
+      <w:r>
+        <w:br w:type="page"/>
+      </w:r>
+    </w:p>
+    <w:p/>
     <w:p>
       <w:pPr>
         <w:pStyle w:val="Heading1"/>
@@ -2829,6 +4941,7 @@
         <w:t>Final Model</w:t>
       </w:r>
     </w:p>
+    <w:p/>
     <w:p/>
     <w:p>
       <w:pPr>
@@ -3001,23 +5114,7 @@
                 <w:sz w:val="36"/>
                 <w:szCs w:val="36"/>
               </w:rPr>
-              <w:t xml:space="preserve">Nader </w:t>
-            </w:r>
-            <w:proofErr w:type="spellStart"/>
-            <w:r>
-              <w:rPr>
-                <w:sz w:val="36"/>
-                <w:szCs w:val="36"/>
-              </w:rPr>
-              <w:t>Youhanna</w:t>
-            </w:r>
-            <w:proofErr w:type="spellEnd"/>
-            <w:r>
-              <w:rPr>
-                <w:sz w:val="36"/>
-                <w:szCs w:val="36"/>
-              </w:rPr>
-              <w:t xml:space="preserve"> Khalil</w:t>
+              <w:t>Nader Youhanna Khalil</w:t>
             </w:r>
           </w:p>
         </w:tc>
@@ -3064,6 +5161,119 @@
 <file path=word/numbering.xml><?xml version="1.0" encoding="utf-8"?>
 <w:numbering xmlns:wpc="http://schemas.microsoft.com/office/word/2010/wordprocessingCanvas" xmlns:cx="http://schemas.microsoft.com/office/drawing/2014/chartex" xmlns:cx1="http://schemas.microsoft.com/office/drawing/2015/9/8/chartex" xmlns:cx2="http://schemas.microsoft.com/office/drawing/2015/10/21/chartex" xmlns:cx3="http://schemas.microsoft.com/office/drawing/2016/5/9/chartex" xmlns:cx4="http://schemas.microsoft.com/office/drawing/2016/5/10/chartex" xmlns:cx5="http://schemas.microsoft.com/office/drawing/2016/5/11/chartex" xmlns:cx6="http://schemas.microsoft.com/office/drawing/2016/5/12/chartex" xmlns:cx7="http://schemas.microsoft.com/office/drawing/2016/5/13/chartex" xmlns:cx8="http://schemas.microsoft.com/office/drawing/2016/5/14/chartex" xmlns:mc="http://schemas.openxmlformats.org/markup-compatibility/2006" xmlns:aink="http://schemas.microsoft.com/office/drawing/2016/ink" xmlns:am3d="http://schemas.microsoft.com/office/drawing/2017/model3d" xmlns:o="urn:schemas-microsoft-com:office:office" xmlns:oel="http://schemas.microsoft.com/office/2019/extlst" xmlns:r="http://schemas.openxmlformats.org/officeDocument/2006/relationships" xmlns:m="http://schemas.openxmlformats.org/officeDocument/2006/math" xmlns:v="urn:schemas-microsoft-com:vml" xmlns:wp14="http://schemas.microsoft.com/office/word/2010/wordprocessingDrawing" xmlns:wp="http://schemas.openxmlformats.org/drawingml/2006/wordprocessingDrawing" xmlns:w10="urn:schemas-microsoft-com:office:word" xmlns:w="http://schemas.openxmlformats.org/wordprocessingml/2006/main" xmlns:w14="http://schemas.microsoft.com/office/word/2010/wordml" xmlns:w15="http://schemas.microsoft.com/office/word/2012/wordml" xmlns:w16cex="http://schemas.microsoft.com/office/word/2018/wordml/cex" xmlns:w16cid="http://schemas.microsoft.com/office/word/2016/wordml/cid" xmlns:w16="http://schemas.microsoft.com/office/word/2018/wordml" xmlns:w16du="http://schemas.microsoft.com/office/word/2023/wordml/word16du" xmlns:w16sdtdh="http://schemas.microsoft.com/office/word/2020/wordml/sdtdatahash" xmlns:w16se="http://schemas.microsoft.com/office/word/2015/wordml/symex" xmlns:wpg="http://schemas.microsoft.com/office/word/2010/wordprocessingGroup" xmlns:wpi="http://schemas.microsoft.com/office/word/2010/wordprocessingInk" xmlns:wne="http://schemas.microsoft.com/office/word/2006/wordml" xmlns:wps="http://schemas.microsoft.com/office/word/2010/wordprocessingShape" mc:Ignorable="w14 w15 w16se w16cid w16 w16cex w16sdtdh wp14">
   <w:abstractNum w:abstractNumId="0" w15:restartNumberingAfterBreak="0">
+    <w:nsid w:val="06F64C44"/>
+    <w:multiLevelType w:val="hybridMultilevel"/>
+    <w:tmpl w:val="11369E7A"/>
+    <w:lvl w:ilvl="0" w:tplc="04090001">
+      <w:start w:val="1"/>
+      <w:numFmt w:val="bullet"/>
+      <w:lvlText w:val=""/>
+      <w:lvlJc w:val="left"/>
+      <w:pPr>
+        <w:ind w:left="1170" w:hanging="360"/>
+      </w:pPr>
+      <w:rPr>
+        <w:rFonts w:ascii="Symbol" w:hAnsi="Symbol" w:hint="default"/>
+      </w:rPr>
+    </w:lvl>
+    <w:lvl w:ilvl="1" w:tplc="04090003" w:tentative="1">
+      <w:start w:val="1"/>
+      <w:numFmt w:val="bullet"/>
+      <w:lvlText w:val="o"/>
+      <w:lvlJc w:val="left"/>
+      <w:pPr>
+        <w:ind w:left="1890" w:hanging="360"/>
+      </w:pPr>
+      <w:rPr>
+        <w:rFonts w:ascii="Courier New" w:hAnsi="Courier New" w:cs="Courier New" w:hint="default"/>
+      </w:rPr>
+    </w:lvl>
+    <w:lvl w:ilvl="2" w:tplc="04090005" w:tentative="1">
+      <w:start w:val="1"/>
+      <w:numFmt w:val="bullet"/>
+      <w:lvlText w:val=""/>
+      <w:lvlJc w:val="left"/>
+      <w:pPr>
+        <w:ind w:left="2610" w:hanging="360"/>
+      </w:pPr>
+      <w:rPr>
+        <w:rFonts w:ascii="Wingdings" w:hAnsi="Wingdings" w:hint="default"/>
+      </w:rPr>
+    </w:lvl>
+    <w:lvl w:ilvl="3" w:tplc="04090001" w:tentative="1">
+      <w:start w:val="1"/>
+      <w:numFmt w:val="bullet"/>
+      <w:lvlText w:val=""/>
+      <w:lvlJc w:val="left"/>
+      <w:pPr>
+        <w:ind w:left="3330" w:hanging="360"/>
+      </w:pPr>
+      <w:rPr>
+        <w:rFonts w:ascii="Symbol" w:hAnsi="Symbol" w:hint="default"/>
+      </w:rPr>
+    </w:lvl>
+    <w:lvl w:ilvl="4" w:tplc="04090003" w:tentative="1">
+      <w:start w:val="1"/>
+      <w:numFmt w:val="bullet"/>
+      <w:lvlText w:val="o"/>
+      <w:lvlJc w:val="left"/>
+      <w:pPr>
+        <w:ind w:left="4050" w:hanging="360"/>
+      </w:pPr>
+      <w:rPr>
+        <w:rFonts w:ascii="Courier New" w:hAnsi="Courier New" w:cs="Courier New" w:hint="default"/>
+      </w:rPr>
+    </w:lvl>
+    <w:lvl w:ilvl="5" w:tplc="04090005" w:tentative="1">
+      <w:start w:val="1"/>
+      <w:numFmt w:val="bullet"/>
+      <w:lvlText w:val=""/>
+      <w:lvlJc w:val="left"/>
+      <w:pPr>
+        <w:ind w:left="4770" w:hanging="360"/>
+      </w:pPr>
+      <w:rPr>
+        <w:rFonts w:ascii="Wingdings" w:hAnsi="Wingdings" w:hint="default"/>
+      </w:rPr>
+    </w:lvl>
+    <w:lvl w:ilvl="6" w:tplc="04090001" w:tentative="1">
+      <w:start w:val="1"/>
+      <w:numFmt w:val="bullet"/>
+      <w:lvlText w:val=""/>
+      <w:lvlJc w:val="left"/>
+      <w:pPr>
+        <w:ind w:left="5490" w:hanging="360"/>
+      </w:pPr>
+      <w:rPr>
+        <w:rFonts w:ascii="Symbol" w:hAnsi="Symbol" w:hint="default"/>
+      </w:rPr>
+    </w:lvl>
+    <w:lvl w:ilvl="7" w:tplc="04090003" w:tentative="1">
+      <w:start w:val="1"/>
+      <w:numFmt w:val="bullet"/>
+      <w:lvlText w:val="o"/>
+      <w:lvlJc w:val="left"/>
+      <w:pPr>
+        <w:ind w:left="6210" w:hanging="360"/>
+      </w:pPr>
+      <w:rPr>
+        <w:rFonts w:ascii="Courier New" w:hAnsi="Courier New" w:cs="Courier New" w:hint="default"/>
+      </w:rPr>
+    </w:lvl>
+    <w:lvl w:ilvl="8" w:tplc="04090005" w:tentative="1">
+      <w:start w:val="1"/>
+      <w:numFmt w:val="bullet"/>
+      <w:lvlText w:val=""/>
+      <w:lvlJc w:val="left"/>
+      <w:pPr>
+        <w:ind w:left="6930" w:hanging="360"/>
+      </w:pPr>
+      <w:rPr>
+        <w:rFonts w:ascii="Wingdings" w:hAnsi="Wingdings" w:hint="default"/>
+      </w:rPr>
+    </w:lvl>
+  </w:abstractNum>
+  <w:abstractNum w:abstractNumId="1" w15:restartNumberingAfterBreak="0">
     <w:nsid w:val="079D3C70"/>
     <w:multiLevelType w:val="hybridMultilevel"/>
     <w:tmpl w:val="8E92DE60"/>
@@ -3176,7 +5386,7 @@
       </w:rPr>
     </w:lvl>
   </w:abstractNum>
-  <w:abstractNum w:abstractNumId="1" w15:restartNumberingAfterBreak="0">
+  <w:abstractNum w:abstractNumId="2" w15:restartNumberingAfterBreak="0">
     <w:nsid w:val="08834208"/>
     <w:multiLevelType w:val="hybridMultilevel"/>
     <w:tmpl w:val="C9EC18E2"/>
@@ -3289,7 +5499,7 @@
       </w:rPr>
     </w:lvl>
   </w:abstractNum>
-  <w:abstractNum w:abstractNumId="2" w15:restartNumberingAfterBreak="0">
+  <w:abstractNum w:abstractNumId="3" w15:restartNumberingAfterBreak="0">
     <w:nsid w:val="0EC83929"/>
     <w:multiLevelType w:val="hybridMultilevel"/>
     <w:tmpl w:val="49C473F4"/>
@@ -3402,7 +5612,7 @@
       </w:rPr>
     </w:lvl>
   </w:abstractNum>
-  <w:abstractNum w:abstractNumId="3" w15:restartNumberingAfterBreak="0">
+  <w:abstractNum w:abstractNumId="4" w15:restartNumberingAfterBreak="0">
     <w:nsid w:val="177C30AA"/>
     <w:multiLevelType w:val="hybridMultilevel"/>
     <w:tmpl w:val="E9B0C39C"/>
@@ -3514,7 +5724,7 @@
       </w:rPr>
     </w:lvl>
   </w:abstractNum>
-  <w:abstractNum w:abstractNumId="4" w15:restartNumberingAfterBreak="0">
+  <w:abstractNum w:abstractNumId="5" w15:restartNumberingAfterBreak="0">
     <w:nsid w:val="18034E91"/>
     <w:multiLevelType w:val="multilevel"/>
     <w:tmpl w:val="0D2482B8"/>
@@ -3627,7 +5837,7 @@
       </w:rPr>
     </w:lvl>
   </w:abstractNum>
-  <w:abstractNum w:abstractNumId="5" w15:restartNumberingAfterBreak="0">
+  <w:abstractNum w:abstractNumId="6" w15:restartNumberingAfterBreak="0">
     <w:nsid w:val="19FD3A57"/>
     <w:multiLevelType w:val="multilevel"/>
     <w:tmpl w:val="0409001D"/>
@@ -3713,7 +5923,7 @@
       </w:pPr>
     </w:lvl>
   </w:abstractNum>
-  <w:abstractNum w:abstractNumId="6" w15:restartNumberingAfterBreak="0">
+  <w:abstractNum w:abstractNumId="7" w15:restartNumberingAfterBreak="0">
     <w:nsid w:val="27157BDE"/>
     <w:multiLevelType w:val="multilevel"/>
     <w:tmpl w:val="91CCA39E"/>
@@ -3828,7 +6038,7 @@
       </w:rPr>
     </w:lvl>
   </w:abstractNum>
-  <w:abstractNum w:abstractNumId="7" w15:restartNumberingAfterBreak="0">
+  <w:abstractNum w:abstractNumId="8" w15:restartNumberingAfterBreak="0">
     <w:nsid w:val="2BA507E0"/>
     <w:multiLevelType w:val="hybridMultilevel"/>
     <w:tmpl w:val="978EAF72"/>
@@ -3941,7 +6151,7 @@
       </w:rPr>
     </w:lvl>
   </w:abstractNum>
-  <w:abstractNum w:abstractNumId="8" w15:restartNumberingAfterBreak="0">
+  <w:abstractNum w:abstractNumId="9" w15:restartNumberingAfterBreak="0">
     <w:nsid w:val="2C5D1D25"/>
     <w:multiLevelType w:val="hybridMultilevel"/>
     <w:tmpl w:val="B97A2032"/>
@@ -4054,7 +6264,7 @@
       </w:rPr>
     </w:lvl>
   </w:abstractNum>
-  <w:abstractNum w:abstractNumId="9" w15:restartNumberingAfterBreak="0">
+  <w:abstractNum w:abstractNumId="10" w15:restartNumberingAfterBreak="0">
     <w:nsid w:val="41C72723"/>
     <w:multiLevelType w:val="hybridMultilevel"/>
     <w:tmpl w:val="23FE29F4"/>
@@ -4167,7 +6377,7 @@
       </w:rPr>
     </w:lvl>
   </w:abstractNum>
-  <w:abstractNum w:abstractNumId="10" w15:restartNumberingAfterBreak="0">
+  <w:abstractNum w:abstractNumId="11" w15:restartNumberingAfterBreak="0">
     <w:nsid w:val="45B02297"/>
     <w:multiLevelType w:val="hybridMultilevel"/>
     <w:tmpl w:val="6A9EB932"/>
@@ -4280,7 +6490,7 @@
       </w:rPr>
     </w:lvl>
   </w:abstractNum>
-  <w:abstractNum w:abstractNumId="11" w15:restartNumberingAfterBreak="0">
+  <w:abstractNum w:abstractNumId="12" w15:restartNumberingAfterBreak="0">
     <w:nsid w:val="49396082"/>
     <w:multiLevelType w:val="hybridMultilevel"/>
     <w:tmpl w:val="2DEC0586"/>
@@ -4393,7 +6603,7 @@
       </w:rPr>
     </w:lvl>
   </w:abstractNum>
-  <w:abstractNum w:abstractNumId="12" w15:restartNumberingAfterBreak="0">
+  <w:abstractNum w:abstractNumId="13" w15:restartNumberingAfterBreak="0">
     <w:nsid w:val="494A6FFF"/>
     <w:multiLevelType w:val="multilevel"/>
     <w:tmpl w:val="16FAB900"/>
@@ -4506,7 +6716,7 @@
       </w:rPr>
     </w:lvl>
   </w:abstractNum>
-  <w:abstractNum w:abstractNumId="13" w15:restartNumberingAfterBreak="0">
+  <w:abstractNum w:abstractNumId="14" w15:restartNumberingAfterBreak="0">
     <w:nsid w:val="49796E36"/>
     <w:multiLevelType w:val="multilevel"/>
     <w:tmpl w:val="97762D14"/>
@@ -4655,7 +6865,7 @@
       </w:rPr>
     </w:lvl>
   </w:abstractNum>
-  <w:abstractNum w:abstractNumId="14" w15:restartNumberingAfterBreak="0">
+  <w:abstractNum w:abstractNumId="15" w15:restartNumberingAfterBreak="0">
     <w:nsid w:val="4B7B74C3"/>
     <w:multiLevelType w:val="hybridMultilevel"/>
     <w:tmpl w:val="6D8AAA8A"/>
@@ -4768,7 +6978,7 @@
       </w:rPr>
     </w:lvl>
   </w:abstractNum>
-  <w:abstractNum w:abstractNumId="15" w15:restartNumberingAfterBreak="0">
+  <w:abstractNum w:abstractNumId="16" w15:restartNumberingAfterBreak="0">
     <w:nsid w:val="53DB4098"/>
     <w:multiLevelType w:val="multilevel"/>
     <w:tmpl w:val="A4166E6C"/>
@@ -4917,7 +7127,7 @@
       </w:rPr>
     </w:lvl>
   </w:abstractNum>
-  <w:abstractNum w:abstractNumId="16" w15:restartNumberingAfterBreak="0">
+  <w:abstractNum w:abstractNumId="17" w15:restartNumberingAfterBreak="0">
     <w:nsid w:val="59891345"/>
     <w:multiLevelType w:val="hybridMultilevel"/>
     <w:tmpl w:val="EE0CFABC"/>
@@ -5030,7 +7240,7 @@
       </w:rPr>
     </w:lvl>
   </w:abstractNum>
-  <w:abstractNum w:abstractNumId="17" w15:restartNumberingAfterBreak="0">
+  <w:abstractNum w:abstractNumId="18" w15:restartNumberingAfterBreak="0">
     <w:nsid w:val="5AC74D10"/>
     <w:multiLevelType w:val="multilevel"/>
     <w:tmpl w:val="61D48C32"/>
@@ -5143,7 +7353,7 @@
       </w:rPr>
     </w:lvl>
   </w:abstractNum>
-  <w:abstractNum w:abstractNumId="18" w15:restartNumberingAfterBreak="0">
+  <w:abstractNum w:abstractNumId="19" w15:restartNumberingAfterBreak="0">
     <w:nsid w:val="6B613F3C"/>
     <w:multiLevelType w:val="hybridMultilevel"/>
     <w:tmpl w:val="25522B40"/>
@@ -5255,7 +7465,7 @@
       </w:rPr>
     </w:lvl>
   </w:abstractNum>
-  <w:abstractNum w:abstractNumId="19" w15:restartNumberingAfterBreak="0">
+  <w:abstractNum w:abstractNumId="20" w15:restartNumberingAfterBreak="0">
     <w:nsid w:val="6C802D5C"/>
     <w:multiLevelType w:val="hybridMultilevel"/>
     <w:tmpl w:val="DDF6B90C"/>
@@ -5341,7 +7551,96 @@
       </w:pPr>
     </w:lvl>
   </w:abstractNum>
-  <w:abstractNum w:abstractNumId="20" w15:restartNumberingAfterBreak="0">
+  <w:abstractNum w:abstractNumId="21" w15:restartNumberingAfterBreak="0">
+    <w:nsid w:val="6D1641FE"/>
+    <w:multiLevelType w:val="hybridMultilevel"/>
+    <w:tmpl w:val="3920D238"/>
+    <w:lvl w:ilvl="0" w:tplc="0409000F">
+      <w:start w:val="1"/>
+      <w:numFmt w:val="decimal"/>
+      <w:lvlText w:val="%1."/>
+      <w:lvlJc w:val="left"/>
+      <w:pPr>
+        <w:ind w:left="720" w:hanging="360"/>
+      </w:pPr>
+      <w:rPr>
+        <w:rFonts w:hint="default"/>
+      </w:rPr>
+    </w:lvl>
+    <w:lvl w:ilvl="1" w:tplc="04090019" w:tentative="1">
+      <w:start w:val="1"/>
+      <w:numFmt w:val="lowerLetter"/>
+      <w:lvlText w:val="%2."/>
+      <w:lvlJc w:val="left"/>
+      <w:pPr>
+        <w:ind w:left="1440" w:hanging="360"/>
+      </w:pPr>
+    </w:lvl>
+    <w:lvl w:ilvl="2" w:tplc="0409001B" w:tentative="1">
+      <w:start w:val="1"/>
+      <w:numFmt w:val="lowerRoman"/>
+      <w:lvlText w:val="%3."/>
+      <w:lvlJc w:val="right"/>
+      <w:pPr>
+        <w:ind w:left="2160" w:hanging="180"/>
+      </w:pPr>
+    </w:lvl>
+    <w:lvl w:ilvl="3" w:tplc="0409000F" w:tentative="1">
+      <w:start w:val="1"/>
+      <w:numFmt w:val="decimal"/>
+      <w:lvlText w:val="%4."/>
+      <w:lvlJc w:val="left"/>
+      <w:pPr>
+        <w:ind w:left="2880" w:hanging="360"/>
+      </w:pPr>
+    </w:lvl>
+    <w:lvl w:ilvl="4" w:tplc="04090019" w:tentative="1">
+      <w:start w:val="1"/>
+      <w:numFmt w:val="lowerLetter"/>
+      <w:lvlText w:val="%5."/>
+      <w:lvlJc w:val="left"/>
+      <w:pPr>
+        <w:ind w:left="3600" w:hanging="360"/>
+      </w:pPr>
+    </w:lvl>
+    <w:lvl w:ilvl="5" w:tplc="0409001B" w:tentative="1">
+      <w:start w:val="1"/>
+      <w:numFmt w:val="lowerRoman"/>
+      <w:lvlText w:val="%6."/>
+      <w:lvlJc w:val="right"/>
+      <w:pPr>
+        <w:ind w:left="4320" w:hanging="180"/>
+      </w:pPr>
+    </w:lvl>
+    <w:lvl w:ilvl="6" w:tplc="0409000F" w:tentative="1">
+      <w:start w:val="1"/>
+      <w:numFmt w:val="decimal"/>
+      <w:lvlText w:val="%7."/>
+      <w:lvlJc w:val="left"/>
+      <w:pPr>
+        <w:ind w:left="5040" w:hanging="360"/>
+      </w:pPr>
+    </w:lvl>
+    <w:lvl w:ilvl="7" w:tplc="04090019" w:tentative="1">
+      <w:start w:val="1"/>
+      <w:numFmt w:val="lowerLetter"/>
+      <w:lvlText w:val="%8."/>
+      <w:lvlJc w:val="left"/>
+      <w:pPr>
+        <w:ind w:left="5760" w:hanging="360"/>
+      </w:pPr>
+    </w:lvl>
+    <w:lvl w:ilvl="8" w:tplc="0409001B" w:tentative="1">
+      <w:start w:val="1"/>
+      <w:numFmt w:val="lowerRoman"/>
+      <w:lvlText w:val="%9."/>
+      <w:lvlJc w:val="right"/>
+      <w:pPr>
+        <w:ind w:left="6480" w:hanging="180"/>
+      </w:pPr>
+    </w:lvl>
+  </w:abstractNum>
+  <w:abstractNum w:abstractNumId="22" w15:restartNumberingAfterBreak="0">
     <w:nsid w:val="748D1B1B"/>
     <w:multiLevelType w:val="hybridMultilevel"/>
     <w:tmpl w:val="43C40C4C"/>
@@ -5454,7 +7753,7 @@
       </w:rPr>
     </w:lvl>
   </w:abstractNum>
-  <w:abstractNum w:abstractNumId="21" w15:restartNumberingAfterBreak="0">
+  <w:abstractNum w:abstractNumId="23" w15:restartNumberingAfterBreak="0">
     <w:nsid w:val="7ED46AE0"/>
     <w:multiLevelType w:val="hybridMultilevel"/>
     <w:tmpl w:val="B02C0778"/>
@@ -5568,31 +7867,31 @@
     </w:lvl>
   </w:abstractNum>
   <w:num w:numId="1" w16cid:durableId="1298143003">
+    <w:abstractNumId w:val="5"/>
+  </w:num>
+  <w:num w:numId="2" w16cid:durableId="1222717612">
+    <w:abstractNumId w:val="7"/>
+  </w:num>
+  <w:num w:numId="3" w16cid:durableId="25763589">
     <w:abstractNumId w:val="4"/>
   </w:num>
-  <w:num w:numId="2" w16cid:durableId="1222717612">
+  <w:num w:numId="4" w16cid:durableId="2099249730">
     <w:abstractNumId w:val="6"/>
   </w:num>
-  <w:num w:numId="3" w16cid:durableId="25763589">
-    <w:abstractNumId w:val="3"/>
-  </w:num>
-  <w:num w:numId="4" w16cid:durableId="2099249730">
-    <w:abstractNumId w:val="5"/>
-  </w:num>
   <w:num w:numId="5" w16cid:durableId="1332682597">
-    <w:abstractNumId w:val="12"/>
+    <w:abstractNumId w:val="13"/>
   </w:num>
   <w:num w:numId="6" w16cid:durableId="1368068371">
-    <w:abstractNumId w:val="17"/>
+    <w:abstractNumId w:val="18"/>
   </w:num>
   <w:num w:numId="7" w16cid:durableId="1412309796">
-    <w:abstractNumId w:val="6"/>
+    <w:abstractNumId w:val="7"/>
   </w:num>
   <w:num w:numId="8" w16cid:durableId="1962033981">
-    <w:abstractNumId w:val="18"/>
+    <w:abstractNumId w:val="19"/>
   </w:num>
   <w:num w:numId="9" w16cid:durableId="893387729">
-    <w:abstractNumId w:val="17"/>
+    <w:abstractNumId w:val="18"/>
     <w:lvlOverride w:ilvl="0">
       <w:lvl w:ilvl="0">
         <w:start w:val="1"/>
@@ -5721,7 +8020,7 @@
     </w:lvlOverride>
   </w:num>
   <w:num w:numId="10" w16cid:durableId="835805182">
-    <w:abstractNumId w:val="6"/>
+    <w:abstractNumId w:val="7"/>
     <w:lvlOverride w:ilvl="0">
       <w:lvl w:ilvl="0">
         <w:start w:val="1"/>
@@ -5852,130 +8151,136 @@
     </w:lvlOverride>
   </w:num>
   <w:num w:numId="11" w16cid:durableId="1379814068">
-    <w:abstractNumId w:val="19"/>
+    <w:abstractNumId w:val="20"/>
   </w:num>
   <w:num w:numId="12" w16cid:durableId="243537193">
-    <w:abstractNumId w:val="6"/>
+    <w:abstractNumId w:val="7"/>
   </w:num>
   <w:num w:numId="13" w16cid:durableId="1388577122">
-    <w:abstractNumId w:val="6"/>
+    <w:abstractNumId w:val="7"/>
   </w:num>
   <w:num w:numId="14" w16cid:durableId="1136995216">
-    <w:abstractNumId w:val="6"/>
+    <w:abstractNumId w:val="7"/>
   </w:num>
   <w:num w:numId="15" w16cid:durableId="595943761">
-    <w:abstractNumId w:val="6"/>
+    <w:abstractNumId w:val="7"/>
   </w:num>
   <w:num w:numId="16" w16cid:durableId="1576744020">
-    <w:abstractNumId w:val="6"/>
+    <w:abstractNumId w:val="7"/>
   </w:num>
   <w:num w:numId="17" w16cid:durableId="1108160910">
-    <w:abstractNumId w:val="6"/>
+    <w:abstractNumId w:val="7"/>
   </w:num>
   <w:num w:numId="18" w16cid:durableId="1542521933">
-    <w:abstractNumId w:val="6"/>
+    <w:abstractNumId w:val="7"/>
   </w:num>
   <w:num w:numId="19" w16cid:durableId="1605260287">
-    <w:abstractNumId w:val="6"/>
+    <w:abstractNumId w:val="7"/>
   </w:num>
   <w:num w:numId="20" w16cid:durableId="560409375">
-    <w:abstractNumId w:val="6"/>
+    <w:abstractNumId w:val="7"/>
   </w:num>
   <w:num w:numId="21" w16cid:durableId="471681069">
-    <w:abstractNumId w:val="6"/>
+    <w:abstractNumId w:val="7"/>
   </w:num>
   <w:num w:numId="22" w16cid:durableId="1006901244">
-    <w:abstractNumId w:val="6"/>
+    <w:abstractNumId w:val="7"/>
   </w:num>
   <w:num w:numId="23" w16cid:durableId="2017808527">
-    <w:abstractNumId w:val="6"/>
+    <w:abstractNumId w:val="7"/>
   </w:num>
   <w:num w:numId="24" w16cid:durableId="1324505412">
-    <w:abstractNumId w:val="6"/>
+    <w:abstractNumId w:val="7"/>
   </w:num>
   <w:num w:numId="25" w16cid:durableId="960768451">
-    <w:abstractNumId w:val="6"/>
+    <w:abstractNumId w:val="7"/>
   </w:num>
   <w:num w:numId="26" w16cid:durableId="1870334046">
-    <w:abstractNumId w:val="6"/>
+    <w:abstractNumId w:val="7"/>
   </w:num>
   <w:num w:numId="27" w16cid:durableId="1691057679">
-    <w:abstractNumId w:val="6"/>
+    <w:abstractNumId w:val="7"/>
   </w:num>
   <w:num w:numId="28" w16cid:durableId="184027632">
-    <w:abstractNumId w:val="6"/>
+    <w:abstractNumId w:val="7"/>
   </w:num>
   <w:num w:numId="29" w16cid:durableId="1599438370">
-    <w:abstractNumId w:val="6"/>
+    <w:abstractNumId w:val="7"/>
   </w:num>
   <w:num w:numId="30" w16cid:durableId="1454903072">
-    <w:abstractNumId w:val="6"/>
+    <w:abstractNumId w:val="7"/>
   </w:num>
   <w:num w:numId="31" w16cid:durableId="117383431">
-    <w:abstractNumId w:val="6"/>
+    <w:abstractNumId w:val="7"/>
   </w:num>
   <w:num w:numId="32" w16cid:durableId="2104567549">
-    <w:abstractNumId w:val="6"/>
+    <w:abstractNumId w:val="7"/>
   </w:num>
   <w:num w:numId="33" w16cid:durableId="1423523346">
-    <w:abstractNumId w:val="6"/>
+    <w:abstractNumId w:val="7"/>
   </w:num>
   <w:num w:numId="34" w16cid:durableId="1870752828">
-    <w:abstractNumId w:val="6"/>
+    <w:abstractNumId w:val="7"/>
   </w:num>
   <w:num w:numId="35" w16cid:durableId="971447895">
-    <w:abstractNumId w:val="6"/>
+    <w:abstractNumId w:val="7"/>
   </w:num>
   <w:num w:numId="36" w16cid:durableId="813329679">
-    <w:abstractNumId w:val="6"/>
+    <w:abstractNumId w:val="7"/>
   </w:num>
   <w:num w:numId="37" w16cid:durableId="1183596337">
-    <w:abstractNumId w:val="6"/>
+    <w:abstractNumId w:val="7"/>
   </w:num>
   <w:num w:numId="38" w16cid:durableId="1050346821">
-    <w:abstractNumId w:val="6"/>
+    <w:abstractNumId w:val="7"/>
   </w:num>
   <w:num w:numId="39" w16cid:durableId="398286019">
-    <w:abstractNumId w:val="13"/>
+    <w:abstractNumId w:val="14"/>
   </w:num>
   <w:num w:numId="40" w16cid:durableId="2035497984">
+    <w:abstractNumId w:val="16"/>
+  </w:num>
+  <w:num w:numId="41" w16cid:durableId="1556116542">
     <w:abstractNumId w:val="15"/>
   </w:num>
-  <w:num w:numId="41" w16cid:durableId="1556116542">
-    <w:abstractNumId w:val="14"/>
-  </w:num>
   <w:num w:numId="42" w16cid:durableId="546720095">
-    <w:abstractNumId w:val="21"/>
+    <w:abstractNumId w:val="23"/>
   </w:num>
   <w:num w:numId="43" w16cid:durableId="1043286527">
+    <w:abstractNumId w:val="3"/>
+  </w:num>
+  <w:num w:numId="44" w16cid:durableId="315647417">
+    <w:abstractNumId w:val="12"/>
+  </w:num>
+  <w:num w:numId="45" w16cid:durableId="949555078">
+    <w:abstractNumId w:val="9"/>
+  </w:num>
+  <w:num w:numId="46" w16cid:durableId="1460487450">
+    <w:abstractNumId w:val="8"/>
+  </w:num>
+  <w:num w:numId="47" w16cid:durableId="911352234">
+    <w:abstractNumId w:val="10"/>
+  </w:num>
+  <w:num w:numId="48" w16cid:durableId="1717270578">
+    <w:abstractNumId w:val="17"/>
+  </w:num>
+  <w:num w:numId="49" w16cid:durableId="1501044077">
+    <w:abstractNumId w:val="1"/>
+  </w:num>
+  <w:num w:numId="50" w16cid:durableId="736129201">
+    <w:abstractNumId w:val="22"/>
+  </w:num>
+  <w:num w:numId="51" w16cid:durableId="1557163794">
+    <w:abstractNumId w:val="11"/>
+  </w:num>
+  <w:num w:numId="52" w16cid:durableId="31610708">
     <w:abstractNumId w:val="2"/>
   </w:num>
-  <w:num w:numId="44" w16cid:durableId="315647417">
-    <w:abstractNumId w:val="11"/>
-  </w:num>
-  <w:num w:numId="45" w16cid:durableId="949555078">
-    <w:abstractNumId w:val="8"/>
-  </w:num>
-  <w:num w:numId="46" w16cid:durableId="1460487450">
-    <w:abstractNumId w:val="7"/>
-  </w:num>
-  <w:num w:numId="47" w16cid:durableId="911352234">
-    <w:abstractNumId w:val="9"/>
-  </w:num>
-  <w:num w:numId="48" w16cid:durableId="1717270578">
-    <w:abstractNumId w:val="16"/>
-  </w:num>
-  <w:num w:numId="49" w16cid:durableId="1501044077">
+  <w:num w:numId="53" w16cid:durableId="345210791">
     <w:abstractNumId w:val="0"/>
   </w:num>
-  <w:num w:numId="50" w16cid:durableId="736129201">
-    <w:abstractNumId w:val="20"/>
-  </w:num>
-  <w:num w:numId="51" w16cid:durableId="1557163794">
-    <w:abstractNumId w:val="10"/>
-  </w:num>
-  <w:num w:numId="52" w16cid:durableId="31610708">
-    <w:abstractNumId w:val="1"/>
+  <w:num w:numId="54" w16cid:durableId="1820993315">
+    <w:abstractNumId w:val="21"/>
   </w:num>
 </w:numbering>
 </file>
@@ -6452,6 +8757,7 @@
   <w:style w:type="character" w:default="1" w:styleId="DefaultParagraphFont">
     <w:name w:val="Default Paragraph Font"/>
     <w:uiPriority w:val="1"/>
+    <w:semiHidden/>
     <w:unhideWhenUsed/>
   </w:style>
   <w:style w:type="table" w:default="1" w:styleId="TableNormal">
@@ -6505,7 +8811,7 @@
   <w:style w:type="paragraph" w:styleId="ListParagraph">
     <w:name w:val="List Paragraph"/>
     <w:basedOn w:val="Normal"/>
-    <w:uiPriority w:val="1"/>
+    <w:uiPriority w:val="34"/>
     <w:qFormat/>
   </w:style>
   <w:style w:type="paragraph" w:customStyle="1" w:styleId="TableParagraph">

</xml_diff>